<commit_message>
added increment 1 documents
</commit_message>
<xml_diff>
--- a/IT Document.docx
+++ b/IT Document.docx
@@ -9,7 +9,7 @@
           <w:rFonts w:ascii="Arial" w:hAnsi="Arial" w:cs="Arial"/>
           <w:b/>
           <w:sz w:val="44"/>
-          <w:bdr w:val="none" w:sz="0" w:space="0" w:color="auto" w:frame="1"/>
+          <w:bdr w:val="none" w:color="auto" w:sz="0" w:space="0" w:frame="1"/>
         </w:rPr>
       </w:pPr>
       <w:r>
@@ -17,7 +17,7 @@
           <w:rFonts w:ascii="Arial" w:hAnsi="Arial" w:cs="Arial"/>
           <w:b/>
           <w:sz w:val="44"/>
-          <w:bdr w:val="none" w:sz="0" w:space="0" w:color="auto" w:frame="1"/>
+          <w:bdr w:val="none" w:color="auto" w:sz="0" w:space="0" w:frame="1"/>
         </w:rPr>
         <w:t xml:space="preserve">Software </w:t>
       </w:r>
@@ -26,7 +26,7 @@
           <w:rFonts w:ascii="Arial" w:hAnsi="Arial" w:cs="Arial"/>
           <w:b/>
           <w:sz w:val="44"/>
-          <w:bdr w:val="none" w:sz="0" w:space="0" w:color="auto" w:frame="1"/>
+          <w:bdr w:val="none" w:color="auto" w:sz="0" w:space="0" w:frame="1"/>
         </w:rPr>
         <w:t>Implementation</w:t>
       </w:r>
@@ -35,7 +35,7 @@
           <w:rFonts w:ascii="Arial" w:hAnsi="Arial" w:cs="Arial"/>
           <w:b/>
           <w:sz w:val="44"/>
-          <w:bdr w:val="none" w:sz="0" w:space="0" w:color="auto" w:frame="1"/>
+          <w:bdr w:val="none" w:color="auto" w:sz="0" w:space="0" w:frame="1"/>
         </w:rPr>
         <w:t xml:space="preserve"> </w:t>
       </w:r>
@@ -44,7 +44,7 @@
           <w:rFonts w:ascii="Arial" w:hAnsi="Arial" w:cs="Arial"/>
           <w:b/>
           <w:sz w:val="44"/>
-          <w:bdr w:val="none" w:sz="0" w:space="0" w:color="auto" w:frame="1"/>
+          <w:bdr w:val="none" w:color="auto" w:sz="0" w:space="0" w:frame="1"/>
         </w:rPr>
         <w:t xml:space="preserve">and </w:t>
       </w:r>
@@ -53,7 +53,7 @@
           <w:rFonts w:ascii="Arial" w:hAnsi="Arial" w:cs="Arial"/>
           <w:b/>
           <w:sz w:val="44"/>
-          <w:bdr w:val="none" w:sz="0" w:space="0" w:color="auto" w:frame="1"/>
+          <w:bdr w:val="none" w:color="auto" w:sz="0" w:space="0" w:frame="1"/>
         </w:rPr>
         <w:t>Testing</w:t>
       </w:r>
@@ -62,7 +62,7 @@
           <w:rFonts w:ascii="Arial" w:hAnsi="Arial" w:cs="Arial"/>
           <w:b/>
           <w:sz w:val="44"/>
-          <w:bdr w:val="none" w:sz="0" w:space="0" w:color="auto" w:frame="1"/>
+          <w:bdr w:val="none" w:color="auto" w:sz="0" w:space="0" w:frame="1"/>
         </w:rPr>
         <w:t xml:space="preserve"> Document </w:t>
       </w:r>
@@ -74,7 +74,7 @@
           <w:rFonts w:ascii="Arial" w:hAnsi="Arial" w:cs="Arial"/>
           <w:b/>
           <w:sz w:val="44"/>
-          <w:bdr w:val="none" w:sz="0" w:space="0" w:color="auto" w:frame="1"/>
+          <w:bdr w:val="none" w:color="auto" w:sz="0" w:space="0" w:frame="1"/>
         </w:rPr>
       </w:pPr>
     </w:p>
@@ -85,7 +85,7 @@
           <w:rFonts w:ascii="Arial" w:hAnsi="Arial" w:cs="Arial"/>
           <w:b/>
           <w:sz w:val="44"/>
-          <w:bdr w:val="none" w:sz="0" w:space="0" w:color="auto" w:frame="1"/>
+          <w:bdr w:val="none" w:color="auto" w:sz="0" w:space="0" w:frame="1"/>
         </w:rPr>
       </w:pPr>
       <w:r>
@@ -93,7 +93,7 @@
           <w:rFonts w:ascii="Arial" w:hAnsi="Arial" w:cs="Arial"/>
           <w:b/>
           <w:sz w:val="44"/>
-          <w:bdr w:val="none" w:sz="0" w:space="0" w:color="auto" w:frame="1"/>
+          <w:bdr w:val="none" w:color="auto" w:sz="0" w:space="0" w:frame="1"/>
         </w:rPr>
         <w:t>For</w:t>
       </w:r>
@@ -105,7 +105,7 @@
           <w:rFonts w:ascii="Arial" w:hAnsi="Arial" w:cs="Arial"/>
           <w:b/>
           <w:sz w:val="44"/>
-          <w:bdr w:val="none" w:sz="0" w:space="0" w:color="auto" w:frame="1"/>
+          <w:bdr w:val="none" w:color="auto" w:sz="0" w:space="0" w:frame="1"/>
         </w:rPr>
       </w:pPr>
     </w:p>
@@ -114,67 +114,105 @@
         <w:jc w:val="center"/>
         <w:rPr>
           <w:rFonts w:ascii="Arial" w:hAnsi="Arial" w:cs="Arial"/>
+          <w:b w:val="1"/>
+          <w:bCs w:val="1"/>
+          <w:sz w:val="44"/>
+          <w:szCs w:val="44"/>
+          <w:bdr w:val="none" w:color="auto" w:sz="0" w:space="0" w:frame="1"/>
+        </w:rPr>
+      </w:pPr>
+      <w:r>
+        <w:rPr>
+          <w:rFonts w:ascii="Arial" w:hAnsi="Arial" w:cs="Arial"/>
+          <w:b w:val="1"/>
+          <w:bCs w:val="1"/>
+          <w:sz w:val="44"/>
+          <w:szCs w:val="44"/>
+          <w:bdr w:val="none" w:color="auto" w:sz="0" w:space="0" w:frame="1"/>
+        </w:rPr>
+        <w:t>Group</w:t>
+      </w:r>
+      <w:r>
+        <w:rPr>
+          <w:rFonts w:ascii="Arial" w:hAnsi="Arial" w:cs="Arial"/>
+          <w:b w:val="1"/>
+          <w:bCs w:val="1"/>
+          <w:sz w:val="44"/>
+          <w:szCs w:val="44"/>
+          <w:bdr w:val="none" w:color="auto" w:sz="0" w:space="0" w:frame="1"/>
+        </w:rPr>
+        <w:t xml:space="preserve"> </w:t>
+      </w:r>
+      <w:r>
+        <w:rPr>
+          <w:rFonts w:ascii="Arial" w:hAnsi="Arial" w:cs="Arial"/>
+          <w:b w:val="1"/>
+          <w:bCs w:val="1"/>
+          <w:sz w:val="44"/>
+          <w:szCs w:val="44"/>
+          <w:bdr w:val="none" w:color="auto" w:sz="0" w:space="0" w:frame="1"/>
+        </w:rPr>
+        <w:t>11</w:t>
+      </w:r>
+    </w:p>
+    <w:p>
+      <w:pPr>
+        <w:jc w:val="center"/>
+        <w:rPr>
+          <w:rFonts w:ascii="Arial" w:hAnsi="Arial" w:cs="Arial"/>
           <w:b/>
           <w:sz w:val="44"/>
-          <w:bdr w:val="none" w:sz="0" w:space="0" w:color="auto" w:frame="1"/>
-        </w:rPr>
-      </w:pPr>
-      <w:r>
+          <w:bdr w:val="none" w:color="auto" w:sz="0" w:space="0" w:frame="1"/>
+        </w:rPr>
+      </w:pPr>
+    </w:p>
+    <w:p>
+      <w:pPr>
+        <w:jc w:val="center"/>
         <w:rPr>
           <w:rFonts w:ascii="Arial" w:hAnsi="Arial" w:cs="Arial"/>
           <w:b/>
           <w:sz w:val="44"/>
-          <w:bdr w:val="none" w:sz="0" w:space="0" w:color="auto" w:frame="1"/>
-        </w:rPr>
-        <w:t>Group</w:t>
-      </w:r>
-      <w:r>
+          <w:bdr w:val="none" w:color="auto" w:sz="0" w:space="0" w:frame="1"/>
+        </w:rPr>
+      </w:pPr>
+    </w:p>
+    <w:p>
+      <w:pPr>
+        <w:jc w:val="center"/>
         <w:rPr>
           <w:rFonts w:ascii="Arial" w:hAnsi="Arial" w:cs="Arial"/>
           <w:b/>
           <w:sz w:val="44"/>
-          <w:bdr w:val="none" w:sz="0" w:space="0" w:color="auto" w:frame="1"/>
-        </w:rPr>
-        <w:t xml:space="preserve"> &lt;</w:t>
-      </w:r>
-      <w:r>
-        <w:rPr>
-          <w:rFonts w:ascii="Arial" w:hAnsi="Arial" w:cs="Arial"/>
-          <w:b/>
-          <w:sz w:val="44"/>
-          <w:bdr w:val="none" w:sz="0" w:space="0" w:color="auto" w:frame="1"/>
-        </w:rPr>
-        <w:t>11</w:t>
-      </w:r>
-      <w:r>
-        <w:rPr>
-          <w:rFonts w:ascii="Arial" w:hAnsi="Arial" w:cs="Arial"/>
-          <w:b/>
-          <w:sz w:val="44"/>
-          <w:bdr w:val="none" w:sz="0" w:space="0" w:color="auto" w:frame="1"/>
-        </w:rPr>
-        <w:t>&gt;</w:t>
-      </w:r>
+          <w:bdr w:val="none" w:color="auto" w:sz="0" w:space="0" w:frame="1"/>
+        </w:rPr>
+      </w:pPr>
     </w:p>
     <w:p>
       <w:pPr>
         <w:jc w:val="center"/>
         <w:rPr>
           <w:rFonts w:ascii="Arial" w:hAnsi="Arial" w:cs="Arial"/>
-          <w:b/>
-          <w:sz w:val="44"/>
-          <w:bdr w:val="none" w:sz="0" w:space="0" w:color="auto" w:frame="1"/>
-        </w:rPr>
-      </w:pPr>
+          <w:sz w:val="28"/>
+          <w:bdr w:val="none" w:color="auto" w:sz="0" w:space="0" w:frame="1"/>
+        </w:rPr>
+      </w:pPr>
+      <w:r>
+        <w:rPr>
+          <w:rFonts w:ascii="Arial" w:hAnsi="Arial" w:cs="Arial"/>
+          <w:sz w:val="28"/>
+          <w:bdr w:val="none" w:color="auto" w:sz="0" w:space="0" w:frame="1"/>
+        </w:rPr>
+        <w:t>Version 1.0</w:t>
+      </w:r>
     </w:p>
     <w:p>
       <w:pPr>
         <w:jc w:val="center"/>
         <w:rPr>
           <w:rFonts w:ascii="Arial" w:hAnsi="Arial" w:cs="Arial"/>
-          <w:b/>
-          <w:sz w:val="44"/>
-          <w:bdr w:val="none" w:sz="0" w:space="0" w:color="auto" w:frame="1"/>
+          <w:sz w:val="36"/>
+          <w:bdr w:val="none" w:color="auto" w:sz="0" w:space="0" w:frame="1"/>
         </w:rPr>
       </w:pPr>
     </w:p>
@@ -183,9 +221,8 @@
         <w:jc w:val="center"/>
         <w:rPr>
           <w:rFonts w:ascii="Arial" w:hAnsi="Arial" w:cs="Arial"/>
-          <w:b/>
-          <w:sz w:val="44"/>
-          <w:bdr w:val="none" w:sz="0" w:space="0" w:color="auto" w:frame="1"/>
+          <w:sz w:val="36"/>
+          <w:bdr w:val="none" w:color="auto" w:sz="0" w:space="0" w:frame="1"/>
         </w:rPr>
       </w:pPr>
     </w:p>
@@ -194,90 +231,52 @@
         <w:jc w:val="center"/>
         <w:rPr>
           <w:rFonts w:ascii="Arial" w:hAnsi="Arial" w:cs="Arial"/>
-          <w:sz w:val="28"/>
-          <w:bdr w:val="none" w:sz="0" w:space="0" w:color="auto" w:frame="1"/>
-        </w:rPr>
-      </w:pPr>
-      <w:r>
-        <w:rPr>
-          <w:rFonts w:ascii="Arial" w:hAnsi="Arial" w:cs="Arial"/>
-          <w:sz w:val="28"/>
-          <w:bdr w:val="none" w:sz="0" w:space="0" w:color="auto" w:frame="1"/>
-        </w:rPr>
-        <w:t>Version 1.0</w:t>
-      </w:r>
+          <w:sz w:val="36"/>
+          <w:bdr w:val="none" w:color="auto" w:sz="0" w:space="0" w:frame="1"/>
+        </w:rPr>
+      </w:pPr>
     </w:p>
     <w:p>
       <w:pPr>
         <w:jc w:val="center"/>
         <w:rPr>
           <w:rFonts w:ascii="Arial" w:hAnsi="Arial" w:cs="Arial"/>
-          <w:sz w:val="36"/>
-          <w:bdr w:val="none" w:sz="0" w:space="0" w:color="auto" w:frame="1"/>
-        </w:rPr>
-      </w:pPr>
+          <w:sz w:val="32"/>
+          <w:bdr w:val="none" w:color="auto" w:sz="0" w:space="0" w:frame="1"/>
+        </w:rPr>
+      </w:pPr>
+      <w:r>
+        <w:rPr>
+          <w:rFonts w:ascii="Arial" w:hAnsi="Arial" w:cs="Arial"/>
+          <w:b/>
+          <w:sz w:val="32"/>
+          <w:bdr w:val="none" w:color="auto" w:sz="0" w:space="0" w:frame="1"/>
+        </w:rPr>
+        <w:t>Authors</w:t>
+      </w:r>
+      <w:r>
+        <w:rPr>
+          <w:rFonts w:ascii="Arial" w:hAnsi="Arial" w:cs="Arial"/>
+          <w:sz w:val="32"/>
+          <w:bdr w:val="none" w:color="auto" w:sz="0" w:space="0" w:frame="1"/>
+        </w:rPr>
+        <w:t xml:space="preserve">: </w:t>
+      </w:r>
     </w:p>
     <w:p>
       <w:pPr>
         <w:jc w:val="center"/>
         <w:rPr>
           <w:rFonts w:ascii="Arial" w:hAnsi="Arial" w:cs="Arial"/>
-          <w:sz w:val="36"/>
-          <w:bdr w:val="none" w:sz="0" w:space="0" w:color="auto" w:frame="1"/>
-        </w:rPr>
-      </w:pPr>
-    </w:p>
-    <w:p>
-      <w:pPr>
-        <w:jc w:val="center"/>
-        <w:rPr>
-          <w:rFonts w:ascii="Arial" w:hAnsi="Arial" w:cs="Arial"/>
-          <w:sz w:val="36"/>
-          <w:bdr w:val="none" w:sz="0" w:space="0" w:color="auto" w:frame="1"/>
-        </w:rPr>
-      </w:pPr>
-    </w:p>
-    <w:p>
-      <w:pPr>
-        <w:jc w:val="center"/>
-        <w:rPr>
-          <w:rFonts w:ascii="Arial" w:hAnsi="Arial" w:cs="Arial"/>
-          <w:sz w:val="32"/>
-          <w:bdr w:val="none" w:sz="0" w:space="0" w:color="auto" w:frame="1"/>
-        </w:rPr>
-      </w:pPr>
-      <w:r>
-        <w:rPr>
-          <w:rFonts w:ascii="Arial" w:hAnsi="Arial" w:cs="Arial"/>
-          <w:b/>
-          <w:sz w:val="32"/>
-          <w:bdr w:val="none" w:sz="0" w:space="0" w:color="auto" w:frame="1"/>
-        </w:rPr>
-        <w:t>Authors</w:t>
-      </w:r>
-      <w:r>
-        <w:rPr>
-          <w:rFonts w:ascii="Arial" w:hAnsi="Arial" w:cs="Arial"/>
-          <w:sz w:val="32"/>
-          <w:bdr w:val="none" w:sz="0" w:space="0" w:color="auto" w:frame="1"/>
-        </w:rPr>
-        <w:t xml:space="preserve">: </w:t>
-      </w:r>
-    </w:p>
-    <w:p>
-      <w:pPr>
-        <w:jc w:val="center"/>
-        <w:rPr>
-          <w:rFonts w:ascii="Arial" w:hAnsi="Arial" w:cs="Arial"/>
           <w:sz w:val="28"/>
-          <w:bdr w:val="none" w:sz="0" w:space="0" w:color="auto" w:frame="1"/>
+          <w:bdr w:val="none" w:color="auto" w:sz="0" w:space="0" w:frame="1"/>
         </w:rPr>
       </w:pPr>
       <w:r>
         <w:rPr>
           <w:rFonts w:ascii="Arial" w:hAnsi="Arial" w:cs="Arial"/>
           <w:sz w:val="28"/>
-          <w:bdr w:val="none" w:sz="0" w:space="0" w:color="auto" w:frame="1"/>
+          <w:bdr w:val="none" w:color="auto" w:sz="0" w:space="0" w:frame="1"/>
         </w:rPr>
         <w:t xml:space="preserve">Alexis </w:t>
       </w:r>
@@ -286,7 +285,7 @@
         <w:rPr>
           <w:rFonts w:ascii="Arial" w:hAnsi="Arial" w:cs="Arial"/>
           <w:sz w:val="28"/>
-          <w:bdr w:val="none" w:sz="0" w:space="0" w:color="auto" w:frame="1"/>
+          <w:bdr w:val="none" w:color="auto" w:sz="0" w:space="0" w:frame="1"/>
         </w:rPr>
         <w:t>Amoyo</w:t>
       </w:r>
@@ -298,14 +297,14 @@
         <w:rPr>
           <w:rFonts w:ascii="Arial" w:hAnsi="Arial" w:cs="Arial"/>
           <w:sz w:val="28"/>
-          <w:bdr w:val="none" w:sz="0" w:space="0" w:color="auto" w:frame="1"/>
+          <w:bdr w:val="none" w:color="auto" w:sz="0" w:space="0" w:frame="1"/>
         </w:rPr>
       </w:pPr>
       <w:r>
         <w:rPr>
           <w:rFonts w:ascii="Arial" w:hAnsi="Arial" w:cs="Arial"/>
           <w:sz w:val="28"/>
-          <w:bdr w:val="none" w:sz="0" w:space="0" w:color="auto" w:frame="1"/>
+          <w:bdr w:val="none" w:color="auto" w:sz="0" w:space="0" w:frame="1"/>
         </w:rPr>
         <w:t>Katelyn Fischer</w:t>
       </w:r>
@@ -316,14 +315,14 @@
         <w:rPr>
           <w:rFonts w:ascii="Arial" w:hAnsi="Arial" w:cs="Arial"/>
           <w:sz w:val="28"/>
-          <w:bdr w:val="none" w:sz="0" w:space="0" w:color="auto" w:frame="1"/>
+          <w:bdr w:val="none" w:color="auto" w:sz="0" w:space="0" w:frame="1"/>
         </w:rPr>
       </w:pPr>
       <w:r>
         <w:rPr>
           <w:rFonts w:ascii="Arial" w:hAnsi="Arial" w:cs="Arial"/>
           <w:sz w:val="28"/>
-          <w:bdr w:val="none" w:sz="0" w:space="0" w:color="auto" w:frame="1"/>
+          <w:bdr w:val="none" w:color="auto" w:sz="0" w:space="0" w:frame="1"/>
         </w:rPr>
         <w:t xml:space="preserve">Hannah </w:t>
       </w:r>
@@ -332,7 +331,7 @@
         <w:rPr>
           <w:rFonts w:ascii="Arial" w:hAnsi="Arial" w:cs="Arial"/>
           <w:sz w:val="28"/>
-          <w:bdr w:val="none" w:sz="0" w:space="0" w:color="auto" w:frame="1"/>
+          <w:bdr w:val="none" w:color="auto" w:sz="0" w:space="0" w:frame="1"/>
         </w:rPr>
         <w:t>Housand</w:t>
       </w:r>
@@ -344,14 +343,14 @@
         <w:rPr>
           <w:rFonts w:ascii="Arial" w:hAnsi="Arial" w:cs="Arial"/>
           <w:sz w:val="28"/>
-          <w:bdr w:val="none" w:sz="0" w:space="0" w:color="auto" w:frame="1"/>
+          <w:bdr w:val="none" w:color="auto" w:sz="0" w:space="0" w:frame="1"/>
         </w:rPr>
       </w:pPr>
       <w:r>
         <w:rPr>
           <w:rFonts w:ascii="Arial" w:hAnsi="Arial" w:cs="Arial"/>
           <w:sz w:val="28"/>
-          <w:bdr w:val="none" w:sz="0" w:space="0" w:color="auto" w:frame="1"/>
+          <w:bdr w:val="none" w:color="auto" w:sz="0" w:space="0" w:frame="1"/>
         </w:rPr>
         <w:t>Olivia Mei</w:t>
       </w:r>
@@ -362,14 +361,14 @@
         <w:rPr>
           <w:rFonts w:ascii="Arial" w:hAnsi="Arial" w:cs="Arial"/>
           <w:sz w:val="28"/>
-          <w:bdr w:val="none" w:sz="0" w:space="0" w:color="auto" w:frame="1"/>
+          <w:bdr w:val="none" w:color="auto" w:sz="0" w:space="0" w:frame="1"/>
         </w:rPr>
       </w:pPr>
       <w:r>
         <w:rPr>
           <w:rFonts w:ascii="Arial" w:hAnsi="Arial" w:cs="Arial"/>
           <w:sz w:val="28"/>
-          <w:bdr w:val="none" w:sz="0" w:space="0" w:color="auto" w:frame="1"/>
+          <w:bdr w:val="none" w:color="auto" w:sz="0" w:space="0" w:frame="1"/>
         </w:rPr>
         <w:t>Sophia Quinoa</w:t>
       </w:r>
@@ -380,7 +379,7 @@
         <w:rPr>
           <w:rFonts w:ascii="Arial" w:hAnsi="Arial" w:cs="Arial"/>
           <w:sz w:val="36"/>
-          <w:bdr w:val="none" w:sz="0" w:space="0" w:color="auto" w:frame="1"/>
+          <w:bdr w:val="none" w:color="auto" w:sz="0" w:space="0" w:frame="1"/>
         </w:rPr>
       </w:pPr>
     </w:p>
@@ -390,7 +389,7 @@
         <w:rPr>
           <w:rFonts w:ascii="Arial" w:hAnsi="Arial" w:cs="Arial"/>
           <w:sz w:val="36"/>
-          <w:bdr w:val="none" w:sz="0" w:space="0" w:color="auto" w:frame="1"/>
+          <w:bdr w:val="none" w:color="auto" w:sz="0" w:space="0" w:frame="1"/>
         </w:rPr>
       </w:pPr>
     </w:p>
@@ -400,7 +399,7 @@
         <w:rPr>
           <w:rFonts w:ascii="Arial" w:hAnsi="Arial" w:cs="Arial"/>
           <w:sz w:val="36"/>
-          <w:bdr w:val="none" w:sz="0" w:space="0" w:color="auto" w:frame="1"/>
+          <w:bdr w:val="none" w:color="auto" w:sz="0" w:space="0" w:frame="1"/>
         </w:rPr>
       </w:pPr>
     </w:p>
@@ -409,13 +408,13 @@
         <w:jc w:val="center"/>
         <w:rPr>
           <w:sz w:val="36"/>
-          <w:bdr w:val="none" w:sz="0" w:space="0" w:color="auto" w:frame="1"/>
+          <w:bdr w:val="none" w:color="auto" w:sz="0" w:space="0" w:frame="1"/>
         </w:rPr>
       </w:pPr>
       <w:r>
         <w:rPr>
           <w:sz w:val="36"/>
-          <w:bdr w:val="none" w:sz="0" w:space="0" w:color="auto" w:frame="1"/>
+          <w:bdr w:val="none" w:color="auto" w:sz="0" w:space="0" w:frame="1"/>
         </w:rPr>
         <w:br w:type="page"/>
       </w:r>
@@ -424,485 +423,1134 @@
       <w:pPr>
         <w:pStyle w:val="Heading1"/>
         <w:rPr>
-          <w:rFonts w:ascii="inherit" w:hAnsi="inherit" w:cs="Lucida Grande" w:hint="eastAsia"/>
-        </w:rPr>
-      </w:pPr>
-      <w:r>
-        <w:rPr>
-          <w:bdr w:val="none" w:sz="0" w:space="0" w:color="auto" w:frame="1"/>
+          <w:rFonts w:hint="eastAsia" w:ascii="inherit" w:hAnsi="inherit" w:cs="Lucida Grande"/>
+        </w:rPr>
+      </w:pPr>
+      <w:r>
+        <w:rPr>
+          <w:bdr w:val="none" w:color="auto" w:sz="0" w:space="0" w:frame="1"/>
         </w:rPr>
         <w:lastRenderedPageBreak/>
         <w:t>Programming Languages</w:t>
       </w:r>
       <w:r>
         <w:rPr>
-          <w:bdr w:val="none" w:sz="0" w:space="0" w:color="auto" w:frame="1"/>
+          <w:bdr w:val="none" w:color="auto" w:sz="0" w:space="0" w:frame="1"/>
         </w:rPr>
         <w:t xml:space="preserve"> (5 points)</w:t>
       </w:r>
     </w:p>
     <w:p>
       <w:pPr>
-        <w:shd w:val="clear" w:color="auto" w:fill="FFFFFF"/>
-        <w:rPr>
-          <w:rFonts w:ascii="Arial" w:hAnsi="Arial" w:cs="Arial"/>
-          <w:i/>
-          <w:color w:val="000000"/>
-          <w:sz w:val="20"/>
-          <w:szCs w:val="20"/>
-          <w:bdr w:val="none" w:sz="0" w:space="0" w:color="auto" w:frame="1"/>
-        </w:rPr>
-      </w:pPr>
-      <w:r>
-        <w:rPr>
-          <w:rFonts w:ascii="Arial" w:hAnsi="Arial" w:cs="Arial"/>
-          <w:i/>
-          <w:color w:val="000000"/>
-          <w:sz w:val="20"/>
-          <w:szCs w:val="20"/>
-          <w:bdr w:val="none" w:sz="0" w:space="0" w:color="auto" w:frame="1"/>
-        </w:rPr>
-        <w:t>List the programming languages use in your project</w:t>
-      </w:r>
-      <w:r>
-        <w:rPr>
-          <w:rFonts w:ascii="Arial" w:hAnsi="Arial" w:cs="Arial"/>
-          <w:i/>
-          <w:color w:val="000000"/>
-          <w:sz w:val="20"/>
-          <w:szCs w:val="20"/>
-          <w:bdr w:val="none" w:sz="0" w:space="0" w:color="auto" w:frame="1"/>
-        </w:rPr>
-        <w:t>, where you use them (what components of your project)</w:t>
-      </w:r>
-      <w:r>
-        <w:rPr>
-          <w:rFonts w:ascii="Arial" w:hAnsi="Arial" w:cs="Arial"/>
-          <w:i/>
-          <w:color w:val="000000"/>
-          <w:sz w:val="20"/>
-          <w:szCs w:val="20"/>
-          <w:bdr w:val="none" w:sz="0" w:space="0" w:color="auto" w:frame="1"/>
-        </w:rPr>
-        <w:t xml:space="preserve"> and your reason for choosing them (whatever that may be). </w:t>
+        <w:pStyle w:val="Normal"/>
+        <w:shd w:val="clear" w:color="auto" w:fill="FFFFFF" w:themeFill="background1"/>
+        <w:ind w:left="0"/>
+        <w:rPr>
+          <w:rFonts w:ascii="Arial" w:hAnsi="Arial" w:cs="Arial"/>
+          <w:i w:val="0"/>
+          <w:iCs w:val="0"/>
+          <w:color w:val="000000" w:themeColor="text1" w:themeTint="FF" w:themeShade="FF"/>
+          <w:sz w:val="20"/>
+          <w:szCs w:val="20"/>
+        </w:rPr>
+      </w:pPr>
+      <w:r>
+        <w:rPr>
+          <w:rFonts w:ascii="Arial" w:hAnsi="Arial" w:cs="Arial"/>
+          <w:i w:val="0"/>
+          <w:iCs w:val="0"/>
+          <w:color w:val="000000" w:themeColor="text1" w:themeTint="FF" w:themeShade="FF"/>
+          <w:sz w:val="20"/>
+          <w:szCs w:val="20"/>
+        </w:rPr>
+        <w:t>Ren’Py</w:t>
+      </w:r>
+      <w:r>
+        <w:rPr>
+          <w:rFonts w:ascii="Arial" w:hAnsi="Arial" w:cs="Arial"/>
+          <w:i w:val="0"/>
+          <w:iCs w:val="0"/>
+          <w:color w:val="000000" w:themeColor="text1" w:themeTint="FF" w:themeShade="FF"/>
+          <w:sz w:val="20"/>
+          <w:szCs w:val="20"/>
+        </w:rPr>
+        <w:t xml:space="preserve">: The </w:t>
+      </w:r>
+      <w:r>
+        <w:rPr>
+          <w:rFonts w:ascii="Arial" w:hAnsi="Arial" w:cs="Arial"/>
+          <w:i w:val="0"/>
+          <w:iCs w:val="0"/>
+          <w:color w:val="000000" w:themeColor="text1" w:themeTint="FF" w:themeShade="FF"/>
+          <w:sz w:val="20"/>
+          <w:szCs w:val="20"/>
+        </w:rPr>
+        <w:t xml:space="preserve">engine that we chose to </w:t>
+      </w:r>
+      <w:r>
+        <w:rPr>
+          <w:rFonts w:ascii="Arial" w:hAnsi="Arial" w:cs="Arial"/>
+          <w:i w:val="0"/>
+          <w:iCs w:val="0"/>
+          <w:color w:val="000000" w:themeColor="text1" w:themeTint="FF" w:themeShade="FF"/>
+          <w:sz w:val="20"/>
+          <w:szCs w:val="20"/>
+        </w:rPr>
+        <w:t xml:space="preserve">implement our visual novel in </w:t>
+      </w:r>
+      <w:r>
+        <w:rPr>
+          <w:rFonts w:ascii="Arial" w:hAnsi="Arial" w:cs="Arial"/>
+          <w:i w:val="0"/>
+          <w:iCs w:val="0"/>
+          <w:color w:val="000000" w:themeColor="text1" w:themeTint="FF" w:themeShade="FF"/>
+          <w:sz w:val="20"/>
+          <w:szCs w:val="20"/>
+        </w:rPr>
+        <w:t xml:space="preserve">has </w:t>
+      </w:r>
+      <w:r>
+        <w:rPr>
+          <w:rFonts w:ascii="Arial" w:hAnsi="Arial" w:cs="Arial"/>
+          <w:i w:val="0"/>
+          <w:iCs w:val="0"/>
+          <w:color w:val="000000" w:themeColor="text1" w:themeTint="FF" w:themeShade="FF"/>
+          <w:sz w:val="20"/>
+          <w:szCs w:val="20"/>
+        </w:rPr>
+        <w:t>their</w:t>
+      </w:r>
+      <w:r>
+        <w:rPr>
+          <w:rFonts w:ascii="Arial" w:hAnsi="Arial" w:cs="Arial"/>
+          <w:i w:val="0"/>
+          <w:iCs w:val="0"/>
+          <w:color w:val="000000" w:themeColor="text1" w:themeTint="FF" w:themeShade="FF"/>
+          <w:sz w:val="20"/>
+          <w:szCs w:val="20"/>
+        </w:rPr>
+        <w:t xml:space="preserve"> own </w:t>
+      </w:r>
+      <w:r>
+        <w:rPr>
+          <w:rFonts w:ascii="Arial" w:hAnsi="Arial" w:cs="Arial"/>
+          <w:i w:val="0"/>
+          <w:iCs w:val="0"/>
+          <w:color w:val="000000" w:themeColor="text1" w:themeTint="FF" w:themeShade="FF"/>
+          <w:sz w:val="20"/>
+          <w:szCs w:val="20"/>
+        </w:rPr>
+        <w:t xml:space="preserve">language. As a result, most of the game will be written in </w:t>
+      </w:r>
+      <w:r>
+        <w:rPr>
+          <w:rFonts w:ascii="Arial" w:hAnsi="Arial" w:cs="Arial"/>
+          <w:i w:val="0"/>
+          <w:iCs w:val="0"/>
+          <w:color w:val="000000" w:themeColor="text1" w:themeTint="FF" w:themeShade="FF"/>
+          <w:sz w:val="20"/>
+          <w:szCs w:val="20"/>
+        </w:rPr>
+        <w:t>Ren’Py</w:t>
+      </w:r>
+      <w:r>
+        <w:rPr>
+          <w:rFonts w:ascii="Arial" w:hAnsi="Arial" w:cs="Arial"/>
+          <w:i w:val="0"/>
+          <w:iCs w:val="0"/>
+          <w:color w:val="000000" w:themeColor="text1" w:themeTint="FF" w:themeShade="FF"/>
+          <w:sz w:val="20"/>
+          <w:szCs w:val="20"/>
+        </w:rPr>
+        <w:t xml:space="preserve"> scripts, including the story</w:t>
+      </w:r>
+      <w:r>
+        <w:rPr>
+          <w:rFonts w:ascii="Arial" w:hAnsi="Arial" w:cs="Arial"/>
+          <w:i w:val="0"/>
+          <w:iCs w:val="0"/>
+          <w:color w:val="000000" w:themeColor="text1" w:themeTint="FF" w:themeShade="FF"/>
+          <w:sz w:val="20"/>
+          <w:szCs w:val="20"/>
+        </w:rPr>
+        <w:t xml:space="preserve">, visual changes, and </w:t>
+      </w:r>
+      <w:r>
+        <w:rPr>
+          <w:rFonts w:ascii="Arial" w:hAnsi="Arial" w:cs="Arial"/>
+          <w:i w:val="0"/>
+          <w:iCs w:val="0"/>
+          <w:color w:val="000000" w:themeColor="text1" w:themeTint="FF" w:themeShade="FF"/>
+          <w:sz w:val="20"/>
+          <w:szCs w:val="20"/>
+        </w:rPr>
+        <w:t>save options.</w:t>
       </w:r>
     </w:p>
     <w:p>
       <w:pPr>
-        <w:pStyle w:val="Heading1"/>
-        <w:rPr>
-          <w:rFonts w:ascii="inherit" w:hAnsi="inherit" w:cs="Lucida Grande" w:hint="eastAsia"/>
-        </w:rPr>
-      </w:pPr>
-      <w:r>
-        <w:rPr>
-          <w:bdr w:val="none" w:sz="0" w:space="0" w:color="auto" w:frame="1"/>
-        </w:rPr>
-        <w:t>Platforms, APIs, Databases, and other technologies used</w:t>
-      </w:r>
-      <w:r>
-        <w:rPr>
-          <w:bdr w:val="none" w:sz="0" w:space="0" w:color="auto" w:frame="1"/>
-        </w:rPr>
-        <w:t xml:space="preserve"> (5 points) </w:t>
+        <w:pStyle w:val="Normal"/>
+        <w:suppressLineNumbers w:val="0"/>
+        <w:shd w:val="clear" w:color="auto" w:fill="FFFFFF" w:themeFill="background1"/>
+        <w:bidi w:val="0"/>
+        <w:spacing w:before="0" w:beforeAutospacing="off" w:after="0" w:afterAutospacing="off" w:line="259" w:lineRule="auto"/>
+        <w:ind w:left="0" w:right="0"/>
+        <w:jc w:val="left"/>
+        <w:rPr>
+          <w:rFonts w:ascii="Arial" w:hAnsi="Arial" w:cs="Arial"/>
+          <w:i w:val="0"/>
+          <w:iCs w:val="0"/>
+          <w:color w:val="000000" w:themeColor="text1" w:themeTint="FF" w:themeShade="FF"/>
+          <w:sz w:val="20"/>
+          <w:szCs w:val="20"/>
+        </w:rPr>
+      </w:pPr>
+      <w:r>
+        <w:rPr>
+          <w:rFonts w:ascii="Arial" w:hAnsi="Arial" w:cs="Arial"/>
+          <w:i w:val="0"/>
+          <w:iCs w:val="0"/>
+          <w:color w:val="000000" w:themeColor="text1" w:themeTint="FF" w:themeShade="FF"/>
+          <w:sz w:val="20"/>
+          <w:szCs w:val="20"/>
+        </w:rPr>
+        <w:t xml:space="preserve">Python: </w:t>
+      </w:r>
+      <w:r>
+        <w:rPr>
+          <w:rFonts w:ascii="Arial" w:hAnsi="Arial" w:cs="Arial"/>
+          <w:i w:val="0"/>
+          <w:iCs w:val="0"/>
+          <w:color w:val="000000" w:themeColor="text1" w:themeTint="FF" w:themeShade="FF"/>
+          <w:sz w:val="20"/>
+          <w:szCs w:val="20"/>
+        </w:rPr>
+        <w:t xml:space="preserve">We will use Python to create </w:t>
+      </w:r>
+      <w:r>
+        <w:rPr>
+          <w:rFonts w:ascii="Arial" w:hAnsi="Arial" w:cs="Arial"/>
+          <w:i w:val="0"/>
+          <w:iCs w:val="0"/>
+          <w:color w:val="000000" w:themeColor="text1" w:themeTint="FF" w:themeShade="FF"/>
+          <w:sz w:val="20"/>
+          <w:szCs w:val="20"/>
+        </w:rPr>
+        <w:t>t</w:t>
+      </w:r>
+      <w:r>
+        <w:rPr>
+          <w:rFonts w:ascii="Arial" w:hAnsi="Arial" w:cs="Arial"/>
+          <w:i w:val="0"/>
+          <w:iCs w:val="0"/>
+          <w:color w:val="000000" w:themeColor="text1" w:themeTint="FF" w:themeShade="FF"/>
+          <w:sz w:val="20"/>
+          <w:szCs w:val="20"/>
+        </w:rPr>
+        <w:t>he minigames</w:t>
+      </w:r>
+      <w:r>
+        <w:rPr>
+          <w:rFonts w:ascii="Arial" w:hAnsi="Arial" w:cs="Arial"/>
+          <w:i w:val="0"/>
+          <w:iCs w:val="0"/>
+          <w:color w:val="000000" w:themeColor="text1" w:themeTint="FF" w:themeShade="FF"/>
+          <w:sz w:val="20"/>
+          <w:szCs w:val="20"/>
+        </w:rPr>
+        <w:t xml:space="preserve"> throughout each of the stories. We chose this because </w:t>
+      </w:r>
+      <w:r>
+        <w:rPr>
+          <w:rFonts w:ascii="Arial" w:hAnsi="Arial" w:cs="Arial"/>
+          <w:i w:val="0"/>
+          <w:iCs w:val="0"/>
+          <w:color w:val="000000" w:themeColor="text1" w:themeTint="FF" w:themeShade="FF"/>
+          <w:sz w:val="20"/>
+          <w:szCs w:val="20"/>
+        </w:rPr>
+        <w:t>Ren’Py</w:t>
+      </w:r>
+      <w:r>
+        <w:rPr>
+          <w:rFonts w:ascii="Arial" w:hAnsi="Arial" w:cs="Arial"/>
+          <w:i w:val="0"/>
+          <w:iCs w:val="0"/>
+          <w:color w:val="000000" w:themeColor="text1" w:themeTint="FF" w:themeShade="FF"/>
+          <w:sz w:val="20"/>
+          <w:szCs w:val="20"/>
+        </w:rPr>
+        <w:t xml:space="preserve"> is implemented in Python makin</w:t>
+      </w:r>
+      <w:r>
+        <w:rPr>
+          <w:rFonts w:ascii="Arial" w:hAnsi="Arial" w:cs="Arial"/>
+          <w:i w:val="0"/>
+          <w:iCs w:val="0"/>
+          <w:color w:val="000000" w:themeColor="text1" w:themeTint="FF" w:themeShade="FF"/>
+          <w:sz w:val="20"/>
+          <w:szCs w:val="20"/>
+        </w:rPr>
+        <w:t xml:space="preserve">g integration of </w:t>
+      </w:r>
+      <w:r>
+        <w:rPr>
+          <w:rFonts w:ascii="Arial" w:hAnsi="Arial" w:cs="Arial"/>
+          <w:i w:val="0"/>
+          <w:iCs w:val="0"/>
+          <w:color w:val="000000" w:themeColor="text1" w:themeTint="FF" w:themeShade="FF"/>
+          <w:sz w:val="20"/>
+          <w:szCs w:val="20"/>
+        </w:rPr>
+        <w:t xml:space="preserve">the </w:t>
+      </w:r>
+      <w:r>
+        <w:rPr>
+          <w:rFonts w:ascii="Arial" w:hAnsi="Arial" w:cs="Arial"/>
+          <w:i w:val="0"/>
+          <w:iCs w:val="0"/>
+          <w:color w:val="000000" w:themeColor="text1" w:themeTint="FF" w:themeShade="FF"/>
+          <w:sz w:val="20"/>
+          <w:szCs w:val="20"/>
+        </w:rPr>
+        <w:t>code seamless.</w:t>
       </w:r>
     </w:p>
     <w:p>
       <w:pPr>
-        <w:shd w:val="clear" w:color="auto" w:fill="FFFFFF"/>
-        <w:rPr>
-          <w:rFonts w:ascii="Arial" w:hAnsi="Arial" w:cs="Arial"/>
-          <w:i/>
-          <w:color w:val="000000"/>
-          <w:sz w:val="20"/>
-          <w:szCs w:val="20"/>
-          <w:bdr w:val="none" w:sz="0" w:space="0" w:color="auto" w:frame="1"/>
-        </w:rPr>
-      </w:pPr>
-      <w:r>
-        <w:rPr>
-          <w:rFonts w:ascii="Arial" w:hAnsi="Arial" w:cs="Arial"/>
-          <w:i/>
-          <w:color w:val="000000"/>
-          <w:sz w:val="20"/>
-          <w:szCs w:val="20"/>
-          <w:bdr w:val="none" w:sz="0" w:space="0" w:color="auto" w:frame="1"/>
-        </w:rPr>
-        <w:t>List all the platforms, APIs, Databases, and any other technologies you use in your project and where you use them (in what components of your project).</w:t>
+        <w:pStyle w:val="Heading1"/>
+        <w:rPr>
+          <w:rFonts w:hint="eastAsia" w:ascii="inherit" w:hAnsi="inherit" w:cs="Lucida Grande"/>
+        </w:rPr>
+      </w:pPr>
+      <w:r>
+        <w:rPr>
+          <w:bdr w:val="none" w:color="auto" w:sz="0" w:space="0" w:frame="1"/>
+        </w:rPr>
+        <w:t>Platforms, APIs, Databases, and other technologies used</w:t>
+      </w:r>
+      <w:r>
+        <w:rPr>
+          <w:bdr w:val="none" w:color="auto" w:sz="0" w:space="0" w:frame="1"/>
+        </w:rPr>
+        <w:t xml:space="preserve"> (5 points) </w:t>
       </w:r>
     </w:p>
     <w:p>
       <w:pPr>
-        <w:pStyle w:val="Heading1"/>
-        <w:rPr>
-          <w:rFonts w:ascii="inherit" w:hAnsi="inherit" w:cs="Lucida Grande" w:hint="eastAsia"/>
-        </w:rPr>
-      </w:pPr>
-      <w:r>
-        <w:rPr>
-          <w:bdr w:val="none" w:sz="0" w:space="0" w:color="auto" w:frame="1"/>
-        </w:rPr>
-        <w:t>Execution-based Functional Testing</w:t>
-      </w:r>
-      <w:r>
-        <w:rPr>
-          <w:bdr w:val="none" w:sz="0" w:space="0" w:color="auto" w:frame="1"/>
-        </w:rPr>
-        <w:t xml:space="preserve"> (10 points)</w:t>
+        <w:pStyle w:val="Normal"/>
+        <w:shd w:val="clear" w:color="auto" w:fill="FFFFFF" w:themeFill="background1"/>
+        <w:ind w:left="0"/>
+        <w:rPr>
+          <w:rFonts w:ascii="Arial" w:hAnsi="Arial" w:cs="Arial"/>
+          <w:i w:val="0"/>
+          <w:iCs w:val="0"/>
+          <w:color w:val="000000" w:themeColor="text1" w:themeTint="FF" w:themeShade="FF"/>
+          <w:sz w:val="20"/>
+          <w:szCs w:val="20"/>
+        </w:rPr>
+      </w:pPr>
+      <w:r>
+        <w:rPr>
+          <w:rFonts w:ascii="Arial" w:hAnsi="Arial" w:cs="Arial"/>
+          <w:i w:val="0"/>
+          <w:iCs w:val="0"/>
+          <w:color w:val="000000" w:themeColor="text1" w:themeTint="FF" w:themeShade="FF"/>
+          <w:sz w:val="20"/>
+          <w:szCs w:val="20"/>
+        </w:rPr>
+        <w:t>Ren</w:t>
+      </w:r>
+      <w:r>
+        <w:rPr>
+          <w:rFonts w:ascii="Arial" w:hAnsi="Arial" w:cs="Arial"/>
+          <w:i w:val="0"/>
+          <w:iCs w:val="0"/>
+          <w:color w:val="000000" w:themeColor="text1" w:themeTint="FF" w:themeShade="FF"/>
+          <w:sz w:val="20"/>
+          <w:szCs w:val="20"/>
+        </w:rPr>
+        <w:t>’</w:t>
+      </w:r>
+      <w:r>
+        <w:rPr>
+          <w:rFonts w:ascii="Arial" w:hAnsi="Arial" w:cs="Arial"/>
+          <w:i w:val="0"/>
+          <w:iCs w:val="0"/>
+          <w:color w:val="000000" w:themeColor="text1" w:themeTint="FF" w:themeShade="FF"/>
+          <w:sz w:val="20"/>
+          <w:szCs w:val="20"/>
+        </w:rPr>
+        <w:t>P</w:t>
+      </w:r>
+      <w:r>
+        <w:rPr>
+          <w:rFonts w:ascii="Arial" w:hAnsi="Arial" w:cs="Arial"/>
+          <w:i w:val="0"/>
+          <w:iCs w:val="0"/>
+          <w:color w:val="000000" w:themeColor="text1" w:themeTint="FF" w:themeShade="FF"/>
+          <w:sz w:val="20"/>
+          <w:szCs w:val="20"/>
+        </w:rPr>
+        <w:t>y</w:t>
+      </w:r>
+      <w:r>
+        <w:rPr>
+          <w:rFonts w:ascii="Arial" w:hAnsi="Arial" w:cs="Arial"/>
+          <w:i w:val="0"/>
+          <w:iCs w:val="0"/>
+          <w:color w:val="000000" w:themeColor="text1" w:themeTint="FF" w:themeShade="FF"/>
+          <w:sz w:val="20"/>
+          <w:szCs w:val="20"/>
+        </w:rPr>
+        <w:t xml:space="preserve">: </w:t>
+      </w:r>
+      <w:r>
+        <w:rPr>
+          <w:rFonts w:ascii="Arial" w:hAnsi="Arial" w:cs="Arial"/>
+          <w:i w:val="0"/>
+          <w:iCs w:val="0"/>
+          <w:color w:val="000000" w:themeColor="text1" w:themeTint="FF" w:themeShade="FF"/>
+          <w:sz w:val="20"/>
+          <w:szCs w:val="20"/>
+        </w:rPr>
+        <w:t>Game engine that is u</w:t>
+      </w:r>
+      <w:r>
+        <w:rPr>
+          <w:rFonts w:ascii="Arial" w:hAnsi="Arial" w:cs="Arial"/>
+          <w:i w:val="0"/>
+          <w:iCs w:val="0"/>
+          <w:color w:val="000000" w:themeColor="text1" w:themeTint="FF" w:themeShade="FF"/>
+          <w:sz w:val="20"/>
+          <w:szCs w:val="20"/>
+        </w:rPr>
+        <w:t>sed throughout the entire project</w:t>
+      </w:r>
+      <w:r>
+        <w:rPr>
+          <w:rFonts w:ascii="Arial" w:hAnsi="Arial" w:cs="Arial"/>
+          <w:i w:val="0"/>
+          <w:iCs w:val="0"/>
+          <w:color w:val="000000" w:themeColor="text1" w:themeTint="FF" w:themeShade="FF"/>
+          <w:sz w:val="20"/>
+          <w:szCs w:val="20"/>
+        </w:rPr>
+        <w:t xml:space="preserve"> to </w:t>
+      </w:r>
+      <w:r>
+        <w:rPr>
+          <w:rFonts w:ascii="Arial" w:hAnsi="Arial" w:cs="Arial"/>
+          <w:i w:val="0"/>
+          <w:iCs w:val="0"/>
+          <w:color w:val="000000" w:themeColor="text1" w:themeTint="FF" w:themeShade="FF"/>
+          <w:sz w:val="20"/>
+          <w:szCs w:val="20"/>
+        </w:rPr>
+        <w:t>create, run, and deploy the game.</w:t>
       </w:r>
     </w:p>
     <w:p>
       <w:pPr>
-        <w:shd w:val="clear" w:color="auto" w:fill="FFFFFF"/>
-        <w:rPr>
-          <w:rFonts w:ascii="Arial" w:hAnsi="Arial" w:cs="Arial"/>
-          <w:i/>
-          <w:color w:val="000000"/>
-          <w:sz w:val="20"/>
-          <w:szCs w:val="20"/>
-          <w:bdr w:val="none" w:sz="0" w:space="0" w:color="auto" w:frame="1"/>
-        </w:rPr>
-      </w:pPr>
-      <w:r>
-        <w:rPr>
-          <w:rFonts w:ascii="Arial" w:hAnsi="Arial" w:cs="Arial"/>
-          <w:i/>
-          <w:color w:val="000000"/>
-          <w:sz w:val="20"/>
-          <w:szCs w:val="20"/>
-          <w:bdr w:val="none" w:sz="0" w:space="0" w:color="auto" w:frame="1"/>
-        </w:rPr>
-        <w:t>Describe how</w:t>
-      </w:r>
-      <w:r>
-        <w:rPr>
-          <w:rFonts w:ascii="Arial" w:hAnsi="Arial" w:cs="Arial"/>
-          <w:i/>
-          <w:color w:val="000000"/>
-          <w:sz w:val="20"/>
-          <w:szCs w:val="20"/>
-          <w:bdr w:val="none" w:sz="0" w:space="0" w:color="auto" w:frame="1"/>
-        </w:rPr>
-        <w:t>/if</w:t>
-      </w:r>
-      <w:r>
-        <w:rPr>
-          <w:rFonts w:ascii="Arial" w:hAnsi="Arial" w:cs="Arial"/>
-          <w:i/>
-          <w:color w:val="000000"/>
-          <w:sz w:val="20"/>
-          <w:szCs w:val="20"/>
-          <w:bdr w:val="none" w:sz="0" w:space="0" w:color="auto" w:frame="1"/>
-        </w:rPr>
-        <w:t xml:space="preserve"> you p</w:t>
-      </w:r>
-      <w:r>
-        <w:rPr>
-          <w:rFonts w:ascii="Arial" w:hAnsi="Arial" w:cs="Arial"/>
-          <w:i/>
-          <w:color w:val="000000"/>
-          <w:sz w:val="20"/>
-          <w:szCs w:val="20"/>
-          <w:bdr w:val="none" w:sz="0" w:space="0" w:color="auto" w:frame="1"/>
-        </w:rPr>
-        <w:t>er</w:t>
-      </w:r>
-      <w:r>
-        <w:rPr>
-          <w:rFonts w:ascii="Arial" w:hAnsi="Arial" w:cs="Arial"/>
-          <w:i/>
-          <w:color w:val="000000"/>
-          <w:sz w:val="20"/>
-          <w:szCs w:val="20"/>
-          <w:bdr w:val="none" w:sz="0" w:space="0" w:color="auto" w:frame="1"/>
-        </w:rPr>
-        <w:t xml:space="preserve">formed functional testing for your project (i.e., tested for the </w:t>
-      </w:r>
-      <w:r>
-        <w:rPr>
-          <w:rFonts w:ascii="Arial" w:hAnsi="Arial" w:cs="Arial"/>
-          <w:b/>
-          <w:bCs/>
-          <w:i/>
-          <w:color w:val="000000"/>
-          <w:sz w:val="20"/>
-          <w:szCs w:val="20"/>
-          <w:bdr w:val="none" w:sz="0" w:space="0" w:color="auto" w:frame="1"/>
-        </w:rPr>
-        <w:t>functional requirements</w:t>
-      </w:r>
-      <w:r>
-        <w:rPr>
-          <w:rFonts w:ascii="Arial" w:hAnsi="Arial" w:cs="Arial"/>
-          <w:i/>
-          <w:color w:val="000000"/>
-          <w:sz w:val="20"/>
-          <w:szCs w:val="20"/>
-          <w:bdr w:val="none" w:sz="0" w:space="0" w:color="auto" w:frame="1"/>
-        </w:rPr>
-        <w:t xml:space="preserve"> listed in your RD). </w:t>
+        <w:pStyle w:val="Heading1"/>
+        <w:rPr>
+          <w:rFonts w:hint="eastAsia" w:ascii="inherit" w:hAnsi="inherit" w:cs="Lucida Grande"/>
+        </w:rPr>
+      </w:pPr>
+      <w:r>
+        <w:rPr>
+          <w:bdr w:val="none" w:color="auto" w:sz="0" w:space="0" w:frame="1"/>
+        </w:rPr>
+        <w:t>Execution-based Functional Testing</w:t>
+      </w:r>
+      <w:r>
+        <w:rPr>
+          <w:bdr w:val="none" w:color="auto" w:sz="0" w:space="0" w:frame="1"/>
+        </w:rPr>
+        <w:t xml:space="preserve"> (10 points)</w:t>
       </w:r>
     </w:p>
     <w:p>
       <w:pPr>
-        <w:pStyle w:val="Heading1"/>
-        <w:rPr>
-          <w:rFonts w:ascii="inherit" w:hAnsi="inherit" w:cs="Lucida Grande" w:hint="eastAsia"/>
-        </w:rPr>
-      </w:pPr>
-      <w:r>
-        <w:rPr>
-          <w:bdr w:val="none" w:sz="0" w:space="0" w:color="auto" w:frame="1"/>
-        </w:rPr>
-        <w:t>Execution-based Non-Functional Testing</w:t>
-      </w:r>
-      <w:r>
-        <w:rPr>
-          <w:bdr w:val="none" w:sz="0" w:space="0" w:color="auto" w:frame="1"/>
-        </w:rPr>
-        <w:t xml:space="preserve"> (10 points)</w:t>
+        <w:pStyle w:val="Normal"/>
+        <w:suppressLineNumbers w:val="0"/>
+        <w:shd w:val="clear" w:color="auto" w:fill="FFFFFF" w:themeFill="background1"/>
+        <w:bidi w:val="0"/>
+        <w:spacing w:before="0" w:beforeAutospacing="off" w:after="0" w:afterAutospacing="off" w:line="259" w:lineRule="auto"/>
+        <w:ind w:left="0" w:right="0"/>
+        <w:jc w:val="left"/>
+        <w:rPr>
+          <w:rFonts w:ascii="Arial" w:hAnsi="Arial" w:cs="Arial"/>
+          <w:i w:val="0"/>
+          <w:iCs w:val="0"/>
+          <w:color w:val="000000" w:themeColor="text1" w:themeTint="FF" w:themeShade="FF"/>
+          <w:sz w:val="20"/>
+          <w:szCs w:val="20"/>
+        </w:rPr>
+      </w:pPr>
+      <w:r>
+        <w:rPr>
+          <w:rFonts w:ascii="Arial" w:hAnsi="Arial" w:cs="Arial"/>
+          <w:i w:val="0"/>
+          <w:iCs w:val="0"/>
+          <w:color w:val="000000" w:themeColor="text1" w:themeTint="FF" w:themeShade="FF"/>
+          <w:sz w:val="20"/>
+          <w:szCs w:val="20"/>
+        </w:rPr>
+        <w:t>The bulk of our execution-based testing was testing the code for the basic structure of the game. We made sure that</w:t>
+      </w:r>
+      <w:r>
+        <w:rPr>
+          <w:rFonts w:ascii="Arial" w:hAnsi="Arial" w:cs="Arial"/>
+          <w:i w:val="0"/>
+          <w:iCs w:val="0"/>
+          <w:color w:val="000000" w:themeColor="text1" w:themeTint="FF" w:themeShade="FF"/>
+          <w:sz w:val="20"/>
+          <w:szCs w:val="20"/>
+        </w:rPr>
+        <w:t xml:space="preserve"> </w:t>
+      </w:r>
+      <w:r>
+        <w:rPr>
+          <w:rFonts w:ascii="Arial" w:hAnsi="Arial" w:cs="Arial"/>
+          <w:i w:val="0"/>
+          <w:iCs w:val="0"/>
+          <w:color w:val="000000" w:themeColor="text1" w:themeTint="FF" w:themeShade="FF"/>
+          <w:sz w:val="20"/>
+          <w:szCs w:val="20"/>
+        </w:rPr>
+        <w:t>we could progress through a story</w:t>
+      </w:r>
+      <w:r>
+        <w:rPr>
+          <w:rFonts w:ascii="Arial" w:hAnsi="Arial" w:cs="Arial"/>
+          <w:i w:val="0"/>
+          <w:iCs w:val="0"/>
+          <w:color w:val="000000" w:themeColor="text1" w:themeTint="FF" w:themeShade="FF"/>
+          <w:sz w:val="20"/>
+          <w:szCs w:val="20"/>
+        </w:rPr>
+        <w:t xml:space="preserve"> </w:t>
+      </w:r>
+      <w:r>
+        <w:rPr>
+          <w:rFonts w:ascii="Arial" w:hAnsi="Arial" w:cs="Arial"/>
+          <w:i w:val="0"/>
+          <w:iCs w:val="0"/>
+          <w:color w:val="000000" w:themeColor="text1" w:themeTint="FF" w:themeShade="FF"/>
+          <w:sz w:val="20"/>
+          <w:szCs w:val="20"/>
+        </w:rPr>
+        <w:t xml:space="preserve">by clicking anywhere on the screen </w:t>
+      </w:r>
+      <w:r>
+        <w:rPr>
+          <w:rFonts w:ascii="Arial" w:hAnsi="Arial" w:cs="Arial"/>
+          <w:i w:val="0"/>
+          <w:iCs w:val="0"/>
+          <w:color w:val="000000" w:themeColor="text1" w:themeTint="FF" w:themeShade="FF"/>
+          <w:sz w:val="20"/>
+          <w:szCs w:val="20"/>
+        </w:rPr>
+        <w:t>and that we could transition through each chapter</w:t>
+      </w:r>
+      <w:r>
+        <w:rPr>
+          <w:rFonts w:ascii="Arial" w:hAnsi="Arial" w:cs="Arial"/>
+          <w:i w:val="0"/>
+          <w:iCs w:val="0"/>
+          <w:color w:val="000000" w:themeColor="text1" w:themeTint="FF" w:themeShade="FF"/>
+          <w:sz w:val="20"/>
+          <w:szCs w:val="20"/>
+        </w:rPr>
+        <w:t xml:space="preserve">, especially because we split up the chapters into </w:t>
+      </w:r>
+      <w:r>
+        <w:rPr>
+          <w:rFonts w:ascii="Arial" w:hAnsi="Arial" w:cs="Arial"/>
+          <w:i w:val="0"/>
+          <w:iCs w:val="0"/>
+          <w:color w:val="000000" w:themeColor="text1" w:themeTint="FF" w:themeShade="FF"/>
+          <w:sz w:val="20"/>
+          <w:szCs w:val="20"/>
+        </w:rPr>
+        <w:t xml:space="preserve">separate </w:t>
+      </w:r>
+      <w:r>
+        <w:rPr>
+          <w:rFonts w:ascii="Arial" w:hAnsi="Arial" w:cs="Arial"/>
+          <w:i w:val="0"/>
+          <w:iCs w:val="0"/>
+          <w:color w:val="000000" w:themeColor="text1" w:themeTint="FF" w:themeShade="FF"/>
+          <w:sz w:val="20"/>
+          <w:szCs w:val="20"/>
+        </w:rPr>
+        <w:t>files</w:t>
+      </w:r>
+      <w:r>
+        <w:rPr>
+          <w:rFonts w:ascii="Arial" w:hAnsi="Arial" w:cs="Arial"/>
+          <w:i w:val="0"/>
+          <w:iCs w:val="0"/>
+          <w:color w:val="000000" w:themeColor="text1" w:themeTint="FF" w:themeShade="FF"/>
+          <w:sz w:val="20"/>
+          <w:szCs w:val="20"/>
+        </w:rPr>
+        <w:t xml:space="preserve"> of code</w:t>
+      </w:r>
+      <w:r>
+        <w:rPr>
+          <w:rFonts w:ascii="Arial" w:hAnsi="Arial" w:cs="Arial"/>
+          <w:i w:val="0"/>
+          <w:iCs w:val="0"/>
+          <w:color w:val="000000" w:themeColor="text1" w:themeTint="FF" w:themeShade="FF"/>
+          <w:sz w:val="20"/>
+          <w:szCs w:val="20"/>
+        </w:rPr>
+        <w:t>.</w:t>
+      </w:r>
+      <w:r>
+        <w:rPr>
+          <w:rFonts w:ascii="Arial" w:hAnsi="Arial" w:cs="Arial"/>
+          <w:i w:val="0"/>
+          <w:iCs w:val="0"/>
+          <w:color w:val="000000" w:themeColor="text1" w:themeTint="FF" w:themeShade="FF"/>
+          <w:sz w:val="20"/>
+          <w:szCs w:val="20"/>
+        </w:rPr>
+        <w:t xml:space="preserve"> We also tested to make sure backgrounds and characters could be properly displayed </w:t>
+      </w:r>
+      <w:r>
+        <w:rPr>
+          <w:rFonts w:ascii="Arial" w:hAnsi="Arial" w:cs="Arial"/>
+          <w:i w:val="0"/>
+          <w:iCs w:val="0"/>
+          <w:color w:val="000000" w:themeColor="text1" w:themeTint="FF" w:themeShade="FF"/>
+          <w:sz w:val="20"/>
+          <w:szCs w:val="20"/>
+        </w:rPr>
+        <w:t xml:space="preserve">with the correct dimensions </w:t>
+      </w:r>
+      <w:r>
+        <w:rPr>
+          <w:rFonts w:ascii="Arial" w:hAnsi="Arial" w:cs="Arial"/>
+          <w:i w:val="0"/>
+          <w:iCs w:val="0"/>
+          <w:color w:val="000000" w:themeColor="text1" w:themeTint="FF" w:themeShade="FF"/>
+          <w:sz w:val="20"/>
+          <w:szCs w:val="20"/>
+        </w:rPr>
+        <w:t xml:space="preserve">by </w:t>
+      </w:r>
+      <w:r>
+        <w:rPr>
+          <w:rFonts w:ascii="Arial" w:hAnsi="Arial" w:cs="Arial"/>
+          <w:i w:val="0"/>
+          <w:iCs w:val="0"/>
+          <w:color w:val="000000" w:themeColor="text1" w:themeTint="FF" w:themeShade="FF"/>
+          <w:sz w:val="20"/>
+          <w:szCs w:val="20"/>
+        </w:rPr>
+        <w:t>creating some sample art.</w:t>
       </w:r>
     </w:p>
     <w:p>
       <w:pPr>
-        <w:shd w:val="clear" w:color="auto" w:fill="FFFFFF"/>
-        <w:rPr>
-          <w:rFonts w:ascii="Lucida Grande" w:hAnsi="Lucida Grande" w:cs="Lucida Grande"/>
-          <w:i/>
-          <w:color w:val="000000"/>
-        </w:rPr>
-      </w:pPr>
-      <w:r>
-        <w:rPr>
-          <w:rFonts w:ascii="Arial" w:hAnsi="Arial" w:cs="Arial"/>
-          <w:i/>
-          <w:color w:val="000000"/>
-          <w:sz w:val="20"/>
-          <w:szCs w:val="20"/>
-          <w:bdr w:val="none" w:sz="0" w:space="0" w:color="auto" w:frame="1"/>
-        </w:rPr>
-        <w:t>Describe how</w:t>
-      </w:r>
-      <w:r>
-        <w:rPr>
-          <w:rFonts w:ascii="Arial" w:hAnsi="Arial" w:cs="Arial"/>
-          <w:i/>
-          <w:color w:val="000000"/>
-          <w:sz w:val="20"/>
-          <w:szCs w:val="20"/>
-          <w:bdr w:val="none" w:sz="0" w:space="0" w:color="auto" w:frame="1"/>
-        </w:rPr>
-        <w:t>/if</w:t>
-      </w:r>
-      <w:r>
-        <w:rPr>
-          <w:rFonts w:ascii="Arial" w:hAnsi="Arial" w:cs="Arial"/>
-          <w:i/>
-          <w:color w:val="000000"/>
-          <w:sz w:val="20"/>
-          <w:szCs w:val="20"/>
-          <w:bdr w:val="none" w:sz="0" w:space="0" w:color="auto" w:frame="1"/>
-        </w:rPr>
-        <w:t xml:space="preserve"> you p</w:t>
-      </w:r>
-      <w:r>
-        <w:rPr>
-          <w:rFonts w:ascii="Arial" w:hAnsi="Arial" w:cs="Arial"/>
-          <w:i/>
-          <w:color w:val="000000"/>
-          <w:sz w:val="20"/>
-          <w:szCs w:val="20"/>
-          <w:bdr w:val="none" w:sz="0" w:space="0" w:color="auto" w:frame="1"/>
-        </w:rPr>
-        <w:t>er</w:t>
-      </w:r>
-      <w:r>
-        <w:rPr>
-          <w:rFonts w:ascii="Arial" w:hAnsi="Arial" w:cs="Arial"/>
-          <w:i/>
-          <w:color w:val="000000"/>
-          <w:sz w:val="20"/>
-          <w:szCs w:val="20"/>
-          <w:bdr w:val="none" w:sz="0" w:space="0" w:color="auto" w:frame="1"/>
-        </w:rPr>
-        <w:t xml:space="preserve">formed non-functional testing for your project (i.e., tested for the </w:t>
-      </w:r>
-      <w:r>
-        <w:rPr>
-          <w:rFonts w:ascii="Arial" w:hAnsi="Arial" w:cs="Arial"/>
-          <w:b/>
-          <w:bCs/>
-          <w:i/>
-          <w:color w:val="000000"/>
-          <w:sz w:val="20"/>
-          <w:szCs w:val="20"/>
-          <w:bdr w:val="none" w:sz="0" w:space="0" w:color="auto" w:frame="1"/>
-        </w:rPr>
-        <w:t>non-functional requirements</w:t>
-      </w:r>
-      <w:r>
-        <w:rPr>
-          <w:rFonts w:ascii="Arial" w:hAnsi="Arial" w:cs="Arial"/>
-          <w:i/>
-          <w:color w:val="000000"/>
-          <w:sz w:val="20"/>
-          <w:szCs w:val="20"/>
-          <w:bdr w:val="none" w:sz="0" w:space="0" w:color="auto" w:frame="1"/>
-        </w:rPr>
-        <w:t xml:space="preserve"> listed in your</w:t>
-      </w:r>
-      <w:r>
-        <w:rPr>
-          <w:rFonts w:ascii="Arial" w:hAnsi="Arial" w:cs="Arial"/>
-          <w:i/>
-          <w:color w:val="000000"/>
-          <w:sz w:val="20"/>
-          <w:szCs w:val="20"/>
-          <w:bdr w:val="none" w:sz="0" w:space="0" w:color="auto" w:frame="1"/>
-        </w:rPr>
-        <w:t xml:space="preserve"> </w:t>
-      </w:r>
-      <w:r>
-        <w:rPr>
-          <w:rFonts w:ascii="Arial" w:hAnsi="Arial" w:cs="Arial"/>
-          <w:i/>
-          <w:color w:val="000000"/>
-          <w:sz w:val="20"/>
-          <w:szCs w:val="20"/>
-          <w:bdr w:val="none" w:sz="0" w:space="0" w:color="auto" w:frame="1"/>
-        </w:rPr>
-        <w:t xml:space="preserve">RD). </w:t>
+        <w:pStyle w:val="Heading1"/>
+        <w:rPr>
+          <w:rFonts w:hint="eastAsia" w:ascii="inherit" w:hAnsi="inherit" w:cs="Lucida Grande"/>
+        </w:rPr>
+      </w:pPr>
+      <w:r>
+        <w:rPr>
+          <w:bdr w:val="none" w:color="auto" w:sz="0" w:space="0" w:frame="1"/>
+        </w:rPr>
+        <w:t>Execution-based Non-Functional Testing</w:t>
+      </w:r>
+      <w:r>
+        <w:rPr>
+          <w:bdr w:val="none" w:color="auto" w:sz="0" w:space="0" w:frame="1"/>
+        </w:rPr>
+        <w:t xml:space="preserve"> (10 points)</w:t>
       </w:r>
     </w:p>
     <w:p>
       <w:pPr>
-        <w:pStyle w:val="Heading1"/>
-        <w:rPr>
-          <w:rFonts w:ascii="inherit" w:hAnsi="inherit" w:cs="Lucida Grande" w:hint="eastAsia"/>
-        </w:rPr>
-      </w:pPr>
-      <w:r>
-        <w:rPr>
-          <w:bdr w:val="none" w:sz="0" w:space="0" w:color="auto" w:frame="1"/>
-        </w:rPr>
-        <w:t xml:space="preserve">Non-Execution-based </w:t>
-      </w:r>
-      <w:r>
-        <w:rPr>
-          <w:bdr w:val="none" w:sz="0" w:space="0" w:color="auto" w:frame="1"/>
-        </w:rPr>
-        <w:t>T</w:t>
-      </w:r>
-      <w:r>
-        <w:rPr>
-          <w:bdr w:val="none" w:sz="0" w:space="0" w:color="auto" w:frame="1"/>
-        </w:rPr>
-        <w:t>esting</w:t>
-      </w:r>
-      <w:r>
-        <w:rPr>
-          <w:bdr w:val="none" w:sz="0" w:space="0" w:color="auto" w:frame="1"/>
-        </w:rPr>
-        <w:t> </w:t>
-      </w:r>
-      <w:r>
-        <w:rPr>
-          <w:bdr w:val="none" w:sz="0" w:space="0" w:color="auto" w:frame="1"/>
-        </w:rPr>
-        <w:t>(</w:t>
-      </w:r>
-      <w:r>
-        <w:rPr>
-          <w:bdr w:val="none" w:sz="0" w:space="0" w:color="auto" w:frame="1"/>
-        </w:rPr>
-        <w:t>10</w:t>
-      </w:r>
-      <w:r>
-        <w:rPr>
-          <w:bdr w:val="none" w:sz="0" w:space="0" w:color="auto" w:frame="1"/>
-        </w:rPr>
-        <w:t xml:space="preserve"> points)</w:t>
+        <w:pStyle w:val="Normal"/>
+        <w:shd w:val="clear" w:color="auto" w:fill="FFFFFF" w:themeFill="background1"/>
+        <w:rPr>
+          <w:rFonts w:ascii="Arial" w:hAnsi="Arial" w:cs="Arial"/>
+          <w:i w:val="0"/>
+          <w:iCs w:val="0"/>
+          <w:color w:val="000000" w:themeColor="text1" w:themeTint="FF" w:themeShade="FF"/>
+          <w:sz w:val="20"/>
+          <w:szCs w:val="20"/>
+        </w:rPr>
+      </w:pPr>
+      <w:r>
+        <w:rPr>
+          <w:rFonts w:ascii="Arial" w:hAnsi="Arial" w:cs="Arial"/>
+          <w:i w:val="0"/>
+          <w:iCs w:val="0"/>
+          <w:color w:val="000000" w:themeColor="text1" w:themeTint="FF" w:themeShade="FF"/>
+          <w:sz w:val="20"/>
+          <w:szCs w:val="20"/>
+        </w:rPr>
+        <w:t>Our non-functional requirements were tested by running a basic shell of what our game will end up being.</w:t>
+      </w:r>
+      <w:r>
+        <w:rPr>
+          <w:rFonts w:ascii="Arial" w:hAnsi="Arial" w:cs="Arial"/>
+          <w:i w:val="0"/>
+          <w:iCs w:val="0"/>
+          <w:color w:val="000000" w:themeColor="text1" w:themeTint="FF" w:themeShade="FF"/>
+          <w:sz w:val="20"/>
+          <w:szCs w:val="20"/>
+        </w:rPr>
+        <w:t xml:space="preserve"> We tested the platform on both Windows and Mac operating systems and made sure the game ran smoothly</w:t>
+      </w:r>
+      <w:r>
+        <w:rPr>
+          <w:rFonts w:ascii="Arial" w:hAnsi="Arial" w:cs="Arial"/>
+          <w:i w:val="0"/>
+          <w:iCs w:val="0"/>
+          <w:color w:val="000000" w:themeColor="text1" w:themeTint="FF" w:themeShade="FF"/>
+          <w:sz w:val="20"/>
+          <w:szCs w:val="20"/>
+        </w:rPr>
+        <w:t>. Since the game does not have the bulk of its content, we will need to continually make sure that the non-functional requirements are met</w:t>
+      </w:r>
+      <w:r>
+        <w:rPr>
+          <w:rFonts w:ascii="Arial" w:hAnsi="Arial" w:cs="Arial"/>
+          <w:i w:val="0"/>
+          <w:iCs w:val="0"/>
+          <w:color w:val="000000" w:themeColor="text1" w:themeTint="FF" w:themeShade="FF"/>
+          <w:sz w:val="20"/>
+          <w:szCs w:val="20"/>
+        </w:rPr>
+        <w:t>.</w:t>
+      </w:r>
+      <w:r>
+        <w:rPr>
+          <w:rFonts w:ascii="Arial" w:hAnsi="Arial" w:cs="Arial"/>
+          <w:i w:val="0"/>
+          <w:iCs w:val="0"/>
+          <w:color w:val="000000" w:themeColor="text1" w:themeTint="FF" w:themeShade="FF"/>
+          <w:sz w:val="20"/>
+          <w:szCs w:val="20"/>
+        </w:rPr>
+        <w:t xml:space="preserve"> Additionally, when the game runs, some metrics are logged in </w:t>
+      </w:r>
+      <w:r>
+        <w:rPr>
+          <w:rFonts w:ascii="Arial" w:hAnsi="Arial" w:cs="Arial"/>
+          <w:i w:val="0"/>
+          <w:iCs w:val="0"/>
+          <w:color w:val="000000" w:themeColor="text1" w:themeTint="FF" w:themeShade="FF"/>
+          <w:sz w:val="20"/>
+          <w:szCs w:val="20"/>
+        </w:rPr>
+        <w:t xml:space="preserve">logs.txt file. This file </w:t>
+      </w:r>
+      <w:r>
+        <w:rPr>
+          <w:rFonts w:ascii="Arial" w:hAnsi="Arial" w:cs="Arial"/>
+          <w:i w:val="0"/>
+          <w:iCs w:val="0"/>
+          <w:color w:val="000000" w:themeColor="text1" w:themeTint="FF" w:themeShade="FF"/>
+          <w:sz w:val="20"/>
+          <w:szCs w:val="20"/>
+        </w:rPr>
+        <w:t>contains</w:t>
+      </w:r>
+      <w:r>
+        <w:rPr>
+          <w:rFonts w:ascii="Arial" w:hAnsi="Arial" w:cs="Arial"/>
+          <w:i w:val="0"/>
+          <w:iCs w:val="0"/>
+          <w:color w:val="000000" w:themeColor="text1" w:themeTint="FF" w:themeShade="FF"/>
+          <w:sz w:val="20"/>
+          <w:szCs w:val="20"/>
+        </w:rPr>
+        <w:t xml:space="preserve"> statistics of how long each process took to run and what distribution it is being run on. </w:t>
+      </w:r>
+      <w:r>
+        <w:rPr>
+          <w:rFonts w:ascii="Arial" w:hAnsi="Arial" w:cs="Arial"/>
+          <w:i w:val="0"/>
+          <w:iCs w:val="0"/>
+          <w:color w:val="000000" w:themeColor="text1" w:themeTint="FF" w:themeShade="FF"/>
+          <w:sz w:val="20"/>
+          <w:szCs w:val="20"/>
+        </w:rPr>
+        <w:t>After each run, we can check this file to ensure that we are fulfilling the non-functional requirements.</w:t>
       </w:r>
     </w:p>
     <w:p>
       <w:pPr>
-        <w:shd w:val="clear" w:color="auto" w:fill="FFFFFF"/>
-        <w:rPr>
-          <w:rFonts w:ascii="Lucida Grande" w:hAnsi="Lucida Grande" w:cs="Lucida Grande"/>
-          <w:i/>
-          <w:color w:val="000000"/>
-        </w:rPr>
-      </w:pPr>
-      <w:r>
-        <w:rPr>
-          <w:rFonts w:ascii="Arial" w:hAnsi="Arial" w:cs="Arial"/>
-          <w:i/>
-          <w:color w:val="000000"/>
-          <w:sz w:val="20"/>
-          <w:szCs w:val="20"/>
-          <w:bdr w:val="none" w:sz="0" w:space="0" w:color="auto" w:frame="1"/>
-        </w:rPr>
-        <w:t>Describe how/if you p</w:t>
-      </w:r>
-      <w:r>
-        <w:rPr>
-          <w:rFonts w:ascii="Arial" w:hAnsi="Arial" w:cs="Arial"/>
-          <w:i/>
-          <w:color w:val="000000"/>
-          <w:sz w:val="20"/>
-          <w:szCs w:val="20"/>
-          <w:bdr w:val="none" w:sz="0" w:space="0" w:color="auto" w:frame="1"/>
-        </w:rPr>
-        <w:t>er</w:t>
-      </w:r>
-      <w:r>
-        <w:rPr>
-          <w:rFonts w:ascii="Arial" w:hAnsi="Arial" w:cs="Arial"/>
-          <w:i/>
-          <w:color w:val="000000"/>
-          <w:sz w:val="20"/>
-          <w:szCs w:val="20"/>
-          <w:bdr w:val="none" w:sz="0" w:space="0" w:color="auto" w:frame="1"/>
-        </w:rPr>
-        <w:t>formed non-execution-based testing (such as code reviews/inspections/wa</w:t>
-      </w:r>
-      <w:r>
-        <w:rPr>
-          <w:rFonts w:ascii="Arial" w:hAnsi="Arial" w:cs="Arial"/>
-          <w:i/>
-          <w:color w:val="000000"/>
-          <w:sz w:val="20"/>
-          <w:szCs w:val="20"/>
-          <w:bdr w:val="none" w:sz="0" w:space="0" w:color="auto" w:frame="1"/>
-        </w:rPr>
-        <w:t>l</w:t>
-      </w:r>
-      <w:r>
-        <w:rPr>
-          <w:rFonts w:ascii="Arial" w:hAnsi="Arial" w:cs="Arial"/>
-          <w:i/>
-          <w:color w:val="000000"/>
-          <w:sz w:val="20"/>
-          <w:szCs w:val="20"/>
-          <w:bdr w:val="none" w:sz="0" w:space="0" w:color="auto" w:frame="1"/>
-        </w:rPr>
-        <w:t xml:space="preserve">kthroughs). </w:t>
+        <w:pStyle w:val="Heading1"/>
+        <w:rPr>
+          <w:rFonts w:hint="eastAsia" w:ascii="inherit" w:hAnsi="inherit" w:cs="Lucida Grande"/>
+        </w:rPr>
+      </w:pPr>
+      <w:r>
+        <w:rPr>
+          <w:bdr w:val="none" w:color="auto" w:sz="0" w:space="0" w:frame="1"/>
+        </w:rPr>
+        <w:t xml:space="preserve">Non-Execution-based </w:t>
+      </w:r>
+      <w:r>
+        <w:rPr>
+          <w:bdr w:val="none" w:color="auto" w:sz="0" w:space="0" w:frame="1"/>
+        </w:rPr>
+        <w:t>T</w:t>
+      </w:r>
+      <w:r>
+        <w:rPr>
+          <w:bdr w:val="none" w:color="auto" w:sz="0" w:space="0" w:frame="1"/>
+        </w:rPr>
+        <w:t>esting</w:t>
+      </w:r>
+      <w:r>
+        <w:rPr>
+          <w:bdr w:val="none" w:color="auto" w:sz="0" w:space="0" w:frame="1"/>
+        </w:rPr>
+        <w:t> </w:t>
+      </w:r>
+      <w:r>
+        <w:rPr>
+          <w:bdr w:val="none" w:color="auto" w:sz="0" w:space="0" w:frame="1"/>
+        </w:rPr>
+        <w:t>(</w:t>
+      </w:r>
+      <w:r>
+        <w:rPr>
+          <w:bdr w:val="none" w:color="auto" w:sz="0" w:space="0" w:frame="1"/>
+        </w:rPr>
+        <w:t>10</w:t>
+      </w:r>
+      <w:r>
+        <w:rPr>
+          <w:bdr w:val="none" w:color="auto" w:sz="0" w:space="0" w:frame="1"/>
+        </w:rPr>
+        <w:t xml:space="preserve"> points)</w:t>
       </w:r>
     </w:p>
     <w:p>
       <w:pPr>
-        <w:shd w:val="clear" w:color="auto" w:fill="FFFFFF"/>
-        <w:rPr>
-          <w:rFonts w:ascii="Arial" w:hAnsi="Arial" w:cs="Arial"/>
+        <w:pStyle w:val="Normal"/>
+        <w:shd w:val="clear" w:color="auto" w:fill="FFFFFF" w:themeFill="background1"/>
+        <w:rPr>
+          <w:rFonts w:ascii="Arial" w:hAnsi="Arial" w:cs="Arial"/>
+          <w:i w:val="0"/>
+          <w:iCs w:val="0"/>
           <w:color w:val="000000"/>
           <w:sz w:val="20"/>
           <w:szCs w:val="20"/>
-          <w:bdr w:val="none" w:sz="0" w:space="0" w:color="auto" w:frame="1"/>
-        </w:rPr>
-      </w:pPr>
+          <w:bdr w:val="none" w:color="auto" w:sz="0" w:space="0" w:frame="1"/>
+        </w:rPr>
+      </w:pPr>
+      <w:r>
+        <w:rPr>
+          <w:rFonts w:ascii="Arial" w:hAnsi="Arial" w:cs="Arial"/>
+          <w:i w:val="0"/>
+          <w:iCs w:val="0"/>
+          <w:color w:val="000000" w:themeColor="text1" w:themeTint="FF" w:themeShade="FF"/>
+          <w:sz w:val="20"/>
+          <w:szCs w:val="20"/>
+        </w:rPr>
+        <w:t xml:space="preserve">For </w:t>
+      </w:r>
+      <w:r>
+        <w:rPr>
+          <w:rFonts w:ascii="Arial" w:hAnsi="Arial" w:cs="Arial"/>
+          <w:i w:val="0"/>
+          <w:iCs w:val="0"/>
+          <w:color w:val="000000" w:themeColor="text1" w:themeTint="FF" w:themeShade="FF"/>
+          <w:sz w:val="20"/>
+          <w:szCs w:val="20"/>
+        </w:rPr>
+        <w:t>many</w:t>
+      </w:r>
+      <w:r>
+        <w:rPr>
+          <w:rFonts w:ascii="Arial" w:hAnsi="Arial" w:cs="Arial"/>
+          <w:i w:val="0"/>
+          <w:iCs w:val="0"/>
+          <w:color w:val="000000" w:themeColor="text1" w:themeTint="FF" w:themeShade="FF"/>
+          <w:sz w:val="20"/>
+          <w:szCs w:val="20"/>
+        </w:rPr>
+        <w:t xml:space="preserve"> of the functional requirements, we performed non-execution-based testing to ensure that our plan for the game will have everything that we need</w:t>
+      </w:r>
+      <w:r>
+        <w:rPr>
+          <w:rFonts w:ascii="Arial" w:hAnsi="Arial" w:cs="Arial"/>
+          <w:i w:val="0"/>
+          <w:iCs w:val="0"/>
+          <w:color w:val="000000" w:themeColor="text1" w:themeTint="FF" w:themeShade="FF"/>
+          <w:sz w:val="20"/>
+          <w:szCs w:val="20"/>
+        </w:rPr>
+        <w:t xml:space="preserve"> and that all group members agree with what components we would like to see in the game</w:t>
+      </w:r>
+      <w:r>
+        <w:rPr>
+          <w:rFonts w:ascii="Arial" w:hAnsi="Arial" w:cs="Arial"/>
+          <w:i w:val="0"/>
+          <w:iCs w:val="0"/>
+          <w:color w:val="000000" w:themeColor="text1" w:themeTint="FF" w:themeShade="FF"/>
+          <w:sz w:val="20"/>
+          <w:szCs w:val="20"/>
+        </w:rPr>
+        <w:t>.</w:t>
+      </w:r>
+      <w:r>
+        <w:rPr>
+          <w:rFonts w:ascii="Arial" w:hAnsi="Arial" w:cs="Arial"/>
+          <w:i w:val="0"/>
+          <w:iCs w:val="0"/>
+          <w:color w:val="000000" w:themeColor="text1" w:themeTint="FF" w:themeShade="FF"/>
+          <w:sz w:val="20"/>
+          <w:szCs w:val="20"/>
+        </w:rPr>
+        <w:t xml:space="preserve"> This testing was done by creating a detailed</w:t>
+      </w:r>
+      <w:r>
+        <w:rPr>
+          <w:rFonts w:ascii="Arial" w:hAnsi="Arial" w:cs="Arial"/>
+          <w:i w:val="0"/>
+          <w:iCs w:val="0"/>
+          <w:color w:val="000000" w:themeColor="text1" w:themeTint="FF" w:themeShade="FF"/>
+          <w:sz w:val="20"/>
+          <w:szCs w:val="20"/>
+        </w:rPr>
+        <w:t xml:space="preserve"> outline of </w:t>
+      </w:r>
+      <w:r>
+        <w:rPr>
+          <w:rFonts w:ascii="Arial" w:hAnsi="Arial" w:cs="Arial"/>
+          <w:i w:val="0"/>
+          <w:iCs w:val="0"/>
+          <w:color w:val="000000" w:themeColor="text1" w:themeTint="FF" w:themeShade="FF"/>
+          <w:sz w:val="20"/>
+          <w:szCs w:val="20"/>
+        </w:rPr>
+        <w:t>how the functional requirements will be met</w:t>
+      </w:r>
+      <w:r>
+        <w:rPr>
+          <w:rFonts w:ascii="Arial" w:hAnsi="Arial" w:cs="Arial"/>
+          <w:i w:val="0"/>
+          <w:iCs w:val="0"/>
+          <w:color w:val="000000" w:themeColor="text1" w:themeTint="FF" w:themeShade="FF"/>
+          <w:sz w:val="20"/>
+          <w:szCs w:val="20"/>
+        </w:rPr>
+        <w:t xml:space="preserve">. Additionally, </w:t>
+      </w:r>
+      <w:r>
+        <w:rPr>
+          <w:rFonts w:ascii="Arial" w:hAnsi="Arial" w:cs="Arial"/>
+          <w:i w:val="0"/>
+          <w:iCs w:val="0"/>
+          <w:color w:val="000000" w:themeColor="text1" w:themeTint="FF" w:themeShade="FF"/>
+          <w:sz w:val="20"/>
+          <w:szCs w:val="20"/>
+        </w:rPr>
+        <w:t>a</w:t>
+      </w:r>
+      <w:r>
+        <w:rPr>
+          <w:rFonts w:ascii="Arial" w:hAnsi="Arial" w:cs="Arial"/>
+          <w:i w:val="0"/>
+          <w:iCs w:val="0"/>
+          <w:color w:val="000000" w:themeColor="text1" w:themeTint="FF" w:themeShade="FF"/>
+          <w:sz w:val="20"/>
+          <w:szCs w:val="20"/>
+        </w:rPr>
+        <w:t xml:space="preserve"> </w:t>
+      </w:r>
+      <w:r>
+        <w:rPr>
+          <w:rFonts w:ascii="Arial" w:hAnsi="Arial" w:cs="Arial"/>
+          <w:i w:val="0"/>
+          <w:iCs w:val="0"/>
+          <w:color w:val="000000" w:themeColor="text1" w:themeTint="FF" w:themeShade="FF"/>
+          <w:sz w:val="20"/>
+          <w:szCs w:val="20"/>
+        </w:rPr>
+        <w:t xml:space="preserve">review </w:t>
+      </w:r>
+      <w:r>
+        <w:rPr>
+          <w:rFonts w:ascii="Arial" w:hAnsi="Arial" w:cs="Arial"/>
+          <w:i w:val="0"/>
+          <w:iCs w:val="0"/>
+          <w:color w:val="000000" w:themeColor="text1" w:themeTint="FF" w:themeShade="FF"/>
+          <w:sz w:val="20"/>
+          <w:szCs w:val="20"/>
+        </w:rPr>
+        <w:t>w</w:t>
+      </w:r>
+      <w:r>
+        <w:rPr>
+          <w:rFonts w:ascii="Arial" w:hAnsi="Arial" w:cs="Arial"/>
+          <w:i w:val="0"/>
+          <w:iCs w:val="0"/>
+          <w:color w:val="000000" w:themeColor="text1" w:themeTint="FF" w:themeShade="FF"/>
+          <w:sz w:val="20"/>
+          <w:szCs w:val="20"/>
+        </w:rPr>
+        <w:t xml:space="preserve">as </w:t>
+      </w:r>
+      <w:r>
+        <w:rPr>
+          <w:rFonts w:ascii="Arial" w:hAnsi="Arial" w:cs="Arial"/>
+          <w:i w:val="0"/>
+          <w:iCs w:val="0"/>
+          <w:color w:val="000000" w:themeColor="text1" w:themeTint="FF" w:themeShade="FF"/>
+          <w:sz w:val="20"/>
+          <w:szCs w:val="20"/>
+        </w:rPr>
+        <w:t xml:space="preserve">conducted to </w:t>
+      </w:r>
+      <w:r>
+        <w:rPr>
+          <w:rFonts w:ascii="Arial" w:hAnsi="Arial" w:cs="Arial"/>
+          <w:i w:val="0"/>
+          <w:iCs w:val="0"/>
+          <w:color w:val="000000" w:themeColor="text1" w:themeTint="FF" w:themeShade="FF"/>
+          <w:sz w:val="20"/>
+          <w:szCs w:val="20"/>
+        </w:rPr>
+        <w:t>check</w:t>
+      </w:r>
+      <w:r>
+        <w:rPr>
+          <w:rFonts w:ascii="Arial" w:hAnsi="Arial" w:cs="Arial"/>
+          <w:i w:val="0"/>
+          <w:iCs w:val="0"/>
+          <w:color w:val="000000" w:themeColor="text1" w:themeTint="FF" w:themeShade="FF"/>
+          <w:sz w:val="20"/>
+          <w:szCs w:val="20"/>
+        </w:rPr>
+        <w:t xml:space="preserve"> </w:t>
+      </w:r>
+      <w:r>
+        <w:rPr>
+          <w:rFonts w:ascii="Arial" w:hAnsi="Arial" w:cs="Arial"/>
+          <w:i w:val="0"/>
+          <w:iCs w:val="0"/>
+          <w:color w:val="000000" w:themeColor="text1" w:themeTint="FF" w:themeShade="FF"/>
+          <w:sz w:val="20"/>
+          <w:szCs w:val="20"/>
+        </w:rPr>
+        <w:t xml:space="preserve">what each person has </w:t>
+      </w:r>
+      <w:r>
+        <w:rPr>
+          <w:rFonts w:ascii="Arial" w:hAnsi="Arial" w:cs="Arial"/>
+          <w:i w:val="0"/>
+          <w:iCs w:val="0"/>
+          <w:color w:val="000000" w:themeColor="text1" w:themeTint="FF" w:themeShade="FF"/>
+          <w:sz w:val="20"/>
+          <w:szCs w:val="20"/>
+        </w:rPr>
+        <w:t xml:space="preserve">planned </w:t>
+      </w:r>
+      <w:r>
+        <w:rPr>
+          <w:rFonts w:ascii="Arial" w:hAnsi="Arial" w:cs="Arial"/>
+          <w:i w:val="0"/>
+          <w:iCs w:val="0"/>
+          <w:color w:val="000000" w:themeColor="text1" w:themeTint="FF" w:themeShade="FF"/>
+          <w:sz w:val="20"/>
+          <w:szCs w:val="20"/>
+        </w:rPr>
+        <w:t xml:space="preserve">for their </w:t>
+      </w:r>
+      <w:r>
+        <w:rPr>
+          <w:rFonts w:ascii="Arial" w:hAnsi="Arial" w:cs="Arial"/>
+          <w:i w:val="0"/>
+          <w:iCs w:val="0"/>
+          <w:color w:val="000000" w:themeColor="text1" w:themeTint="FF" w:themeShade="FF"/>
+          <w:sz w:val="20"/>
+          <w:szCs w:val="20"/>
+        </w:rPr>
+        <w:t xml:space="preserve">chapter </w:t>
+      </w:r>
+      <w:r>
+        <w:rPr>
+          <w:rFonts w:ascii="Arial" w:hAnsi="Arial" w:cs="Arial"/>
+          <w:i w:val="0"/>
+          <w:iCs w:val="0"/>
+          <w:color w:val="000000" w:themeColor="text1" w:themeTint="FF" w:themeShade="FF"/>
+          <w:sz w:val="20"/>
+          <w:szCs w:val="20"/>
+        </w:rPr>
+        <w:t>of the game</w:t>
+      </w:r>
+      <w:r>
+        <w:rPr>
+          <w:rFonts w:ascii="Arial" w:hAnsi="Arial" w:cs="Arial"/>
+          <w:i w:val="0"/>
+          <w:iCs w:val="0"/>
+          <w:color w:val="000000" w:themeColor="text1" w:themeTint="FF" w:themeShade="FF"/>
+          <w:sz w:val="20"/>
+          <w:szCs w:val="20"/>
+        </w:rPr>
+        <w:t xml:space="preserve"> and </w:t>
+      </w:r>
+      <w:r>
+        <w:rPr>
+          <w:rFonts w:ascii="Arial" w:hAnsi="Arial" w:cs="Arial"/>
+          <w:i w:val="0"/>
+          <w:iCs w:val="0"/>
+          <w:color w:val="000000" w:themeColor="text1" w:themeTint="FF" w:themeShade="FF"/>
+          <w:sz w:val="20"/>
+          <w:szCs w:val="20"/>
+        </w:rPr>
+        <w:t>to offer</w:t>
+      </w:r>
+      <w:r>
+        <w:rPr>
+          <w:rFonts w:ascii="Arial" w:hAnsi="Arial" w:cs="Arial"/>
+          <w:i w:val="0"/>
+          <w:iCs w:val="0"/>
+          <w:color w:val="000000" w:themeColor="text1" w:themeTint="FF" w:themeShade="FF"/>
+          <w:sz w:val="20"/>
+          <w:szCs w:val="20"/>
+        </w:rPr>
+        <w:t xml:space="preserve"> suggestions on </w:t>
+      </w:r>
+      <w:r>
+        <w:rPr>
+          <w:rFonts w:ascii="Arial" w:hAnsi="Arial" w:cs="Arial"/>
+          <w:i w:val="0"/>
+          <w:iCs w:val="0"/>
+          <w:color w:val="000000" w:themeColor="text1" w:themeTint="FF" w:themeShade="FF"/>
+          <w:sz w:val="20"/>
+          <w:szCs w:val="20"/>
+        </w:rPr>
+        <w:t>where to make improvements</w:t>
+      </w:r>
+      <w:r>
+        <w:rPr>
+          <w:rFonts w:ascii="Arial" w:hAnsi="Arial" w:cs="Arial"/>
+          <w:i w:val="0"/>
+          <w:iCs w:val="0"/>
+          <w:color w:val="000000" w:themeColor="text1" w:themeTint="FF" w:themeShade="FF"/>
+          <w:sz w:val="20"/>
+          <w:szCs w:val="20"/>
+        </w:rPr>
+        <w:t>.</w:t>
+      </w:r>
     </w:p>
     <w:sectPr>
-      <w:pgSz w:w="12240" w:h="15840"/>
+      <w:pgSz w:w="12240" w:h="15840" w:orient="portrait"/>
       <w:pgMar w:top="1440" w:right="1800" w:bottom="1440" w:left="1800" w:header="720" w:footer="720" w:gutter="0"/>
       <w:cols w:space="720"/>
       <w:docGrid w:linePitch="360"/>
@@ -913,6 +1561,230 @@
 
 <file path=word/numbering.xml><?xml version="1.0" encoding="utf-8"?>
 <w:numbering xmlns:wpc="http://schemas.microsoft.com/office/word/2010/wordprocessingCanvas" xmlns:cx="http://schemas.microsoft.com/office/drawing/2014/chartex" xmlns:cx1="http://schemas.microsoft.com/office/drawing/2015/9/8/chartex" xmlns:cx2="http://schemas.microsoft.com/office/drawing/2015/10/21/chartex" xmlns:cx3="http://schemas.microsoft.com/office/drawing/2016/5/9/chartex" xmlns:cx4="http://schemas.microsoft.com/office/drawing/2016/5/10/chartex" xmlns:cx5="http://schemas.microsoft.com/office/drawing/2016/5/11/chartex" xmlns:cx6="http://schemas.microsoft.com/office/drawing/2016/5/12/chartex" xmlns:cx7="http://schemas.microsoft.com/office/drawing/2016/5/13/chartex" xmlns:cx8="http://schemas.microsoft.com/office/drawing/2016/5/14/chartex" xmlns:mc="http://schemas.openxmlformats.org/markup-compatibility/2006" xmlns:aink="http://schemas.microsoft.com/office/drawing/2016/ink" xmlns:am3d="http://schemas.microsoft.com/office/drawing/2017/model3d" xmlns:o="urn:schemas-microsoft-com:office:office" xmlns:oel="http://schemas.microsoft.com/office/2019/extlst" xmlns:r="http://schemas.openxmlformats.org/officeDocument/2006/relationships" xmlns:m="http://schemas.openxmlformats.org/officeDocument/2006/math" xmlns:v="urn:schemas-microsoft-com:vml" xmlns:wp14="http://schemas.microsoft.com/office/word/2010/wordprocessingDrawing" xmlns:wp="http://schemas.openxmlformats.org/drawingml/2006/wordprocessingDrawing" xmlns:w10="urn:schemas-microsoft-com:office:word" xmlns:w="http://schemas.openxmlformats.org/wordprocessingml/2006/main" xmlns:w14="http://schemas.microsoft.com/office/word/2010/wordml" xmlns:w15="http://schemas.microsoft.com/office/word/2012/wordml" xmlns:w16cex="http://schemas.microsoft.com/office/word/2018/wordml/cex" xmlns:w16cid="http://schemas.microsoft.com/office/word/2016/wordml/cid" xmlns:w16="http://schemas.microsoft.com/office/word/2018/wordml" xmlns:w16sdtdh="http://schemas.microsoft.com/office/word/2020/wordml/sdtdatahash" xmlns:w16se="http://schemas.microsoft.com/office/word/2015/wordml/symex" xmlns:wpg="http://schemas.microsoft.com/office/word/2010/wordprocessingGroup" xmlns:wpi="http://schemas.microsoft.com/office/word/2010/wordprocessingInk" xmlns:wne="http://schemas.microsoft.com/office/word/2006/wordml" xmlns:wps="http://schemas.microsoft.com/office/word/2010/wordprocessingShape" mc:Ignorable="w14 w15 w16se w16cid w16 w16cex w16sdtdh wp14">
+  <w:abstractNum xmlns:w="http://schemas.openxmlformats.org/wordprocessingml/2006/main" w:abstractNumId="37">
+    <w:nsid w:val="57d71ed"/>
+    <w:multiLevelType xmlns:w="http://schemas.openxmlformats.org/wordprocessingml/2006/main" w:val="hybridMultilevel"/>
+    <w:lvl xmlns:w="http://schemas.openxmlformats.org/wordprocessingml/2006/main" w:ilvl="0">
+      <w:start w:val="1"/>
+      <w:numFmt w:val="bullet"/>
+      <w:lvlText w:val=""/>
+      <w:lvlJc w:val="left"/>
+      <w:pPr>
+        <w:ind w:left="720" w:hanging="360"/>
+      </w:pPr>
+      <w:rPr>
+        <w:rFonts w:hint="default" w:ascii="Symbol" w:hAnsi="Symbol"/>
+      </w:rPr>
+    </w:lvl>
+    <w:lvl xmlns:w="http://schemas.openxmlformats.org/wordprocessingml/2006/main" w:ilvl="1">
+      <w:start w:val="1"/>
+      <w:numFmt w:val="bullet"/>
+      <w:lvlText w:val="o"/>
+      <w:lvlJc w:val="left"/>
+      <w:pPr>
+        <w:ind w:left="1440" w:hanging="360"/>
+      </w:pPr>
+      <w:rPr>
+        <w:rFonts w:hint="default" w:ascii="Courier New" w:hAnsi="Courier New"/>
+      </w:rPr>
+    </w:lvl>
+    <w:lvl xmlns:w="http://schemas.openxmlformats.org/wordprocessingml/2006/main" w:ilvl="2">
+      <w:start w:val="1"/>
+      <w:numFmt w:val="bullet"/>
+      <w:lvlText w:val=""/>
+      <w:lvlJc w:val="left"/>
+      <w:pPr>
+        <w:ind w:left="2160" w:hanging="360"/>
+      </w:pPr>
+      <w:rPr>
+        <w:rFonts w:hint="default" w:ascii="Wingdings" w:hAnsi="Wingdings"/>
+      </w:rPr>
+    </w:lvl>
+    <w:lvl xmlns:w="http://schemas.openxmlformats.org/wordprocessingml/2006/main" w:ilvl="3">
+      <w:start w:val="1"/>
+      <w:numFmt w:val="bullet"/>
+      <w:lvlText w:val=""/>
+      <w:lvlJc w:val="left"/>
+      <w:pPr>
+        <w:ind w:left="2880" w:hanging="360"/>
+      </w:pPr>
+      <w:rPr>
+        <w:rFonts w:hint="default" w:ascii="Symbol" w:hAnsi="Symbol"/>
+      </w:rPr>
+    </w:lvl>
+    <w:lvl xmlns:w="http://schemas.openxmlformats.org/wordprocessingml/2006/main" w:ilvl="4">
+      <w:start w:val="1"/>
+      <w:numFmt w:val="bullet"/>
+      <w:lvlText w:val="o"/>
+      <w:lvlJc w:val="left"/>
+      <w:pPr>
+        <w:ind w:left="3600" w:hanging="360"/>
+      </w:pPr>
+      <w:rPr>
+        <w:rFonts w:hint="default" w:ascii="Courier New" w:hAnsi="Courier New"/>
+      </w:rPr>
+    </w:lvl>
+    <w:lvl xmlns:w="http://schemas.openxmlformats.org/wordprocessingml/2006/main" w:ilvl="5">
+      <w:start w:val="1"/>
+      <w:numFmt w:val="bullet"/>
+      <w:lvlText w:val=""/>
+      <w:lvlJc w:val="left"/>
+      <w:pPr>
+        <w:ind w:left="4320" w:hanging="360"/>
+      </w:pPr>
+      <w:rPr>
+        <w:rFonts w:hint="default" w:ascii="Wingdings" w:hAnsi="Wingdings"/>
+      </w:rPr>
+    </w:lvl>
+    <w:lvl xmlns:w="http://schemas.openxmlformats.org/wordprocessingml/2006/main" w:ilvl="6">
+      <w:start w:val="1"/>
+      <w:numFmt w:val="bullet"/>
+      <w:lvlText w:val=""/>
+      <w:lvlJc w:val="left"/>
+      <w:pPr>
+        <w:ind w:left="5040" w:hanging="360"/>
+      </w:pPr>
+      <w:rPr>
+        <w:rFonts w:hint="default" w:ascii="Symbol" w:hAnsi="Symbol"/>
+      </w:rPr>
+    </w:lvl>
+    <w:lvl xmlns:w="http://schemas.openxmlformats.org/wordprocessingml/2006/main" w:ilvl="7">
+      <w:start w:val="1"/>
+      <w:numFmt w:val="bullet"/>
+      <w:lvlText w:val="o"/>
+      <w:lvlJc w:val="left"/>
+      <w:pPr>
+        <w:ind w:left="5760" w:hanging="360"/>
+      </w:pPr>
+      <w:rPr>
+        <w:rFonts w:hint="default" w:ascii="Courier New" w:hAnsi="Courier New"/>
+      </w:rPr>
+    </w:lvl>
+    <w:lvl xmlns:w="http://schemas.openxmlformats.org/wordprocessingml/2006/main" w:ilvl="8">
+      <w:start w:val="1"/>
+      <w:numFmt w:val="bullet"/>
+      <w:lvlText w:val=""/>
+      <w:lvlJc w:val="left"/>
+      <w:pPr>
+        <w:ind w:left="6480" w:hanging="360"/>
+      </w:pPr>
+      <w:rPr>
+        <w:rFonts w:hint="default" w:ascii="Wingdings" w:hAnsi="Wingdings"/>
+      </w:rPr>
+    </w:lvl>
+  </w:abstractNum>
+  <w:abstractNum xmlns:w="http://schemas.openxmlformats.org/wordprocessingml/2006/main" w:abstractNumId="36">
+    <w:nsid w:val="5f38f93f"/>
+    <w:multiLevelType xmlns:w="http://schemas.openxmlformats.org/wordprocessingml/2006/main" w:val="hybridMultilevel"/>
+    <w:lvl xmlns:w="http://schemas.openxmlformats.org/wordprocessingml/2006/main" w:ilvl="0">
+      <w:start w:val="1"/>
+      <w:numFmt w:val="bullet"/>
+      <w:lvlText w:val=""/>
+      <w:lvlJc w:val="left"/>
+      <w:pPr>
+        <w:ind w:left="720" w:hanging="360"/>
+      </w:pPr>
+      <w:rPr>
+        <w:rFonts w:hint="default" w:ascii="Symbol" w:hAnsi="Symbol"/>
+      </w:rPr>
+    </w:lvl>
+    <w:lvl xmlns:w="http://schemas.openxmlformats.org/wordprocessingml/2006/main" w:ilvl="1">
+      <w:start w:val="1"/>
+      <w:numFmt w:val="bullet"/>
+      <w:lvlText w:val="o"/>
+      <w:lvlJc w:val="left"/>
+      <w:pPr>
+        <w:ind w:left="1440" w:hanging="360"/>
+      </w:pPr>
+      <w:rPr>
+        <w:rFonts w:hint="default" w:ascii="Courier New" w:hAnsi="Courier New"/>
+      </w:rPr>
+    </w:lvl>
+    <w:lvl xmlns:w="http://schemas.openxmlformats.org/wordprocessingml/2006/main" w:ilvl="2">
+      <w:start w:val="1"/>
+      <w:numFmt w:val="bullet"/>
+      <w:lvlText w:val=""/>
+      <w:lvlJc w:val="left"/>
+      <w:pPr>
+        <w:ind w:left="2160" w:hanging="360"/>
+      </w:pPr>
+      <w:rPr>
+        <w:rFonts w:hint="default" w:ascii="Wingdings" w:hAnsi="Wingdings"/>
+      </w:rPr>
+    </w:lvl>
+    <w:lvl xmlns:w="http://schemas.openxmlformats.org/wordprocessingml/2006/main" w:ilvl="3">
+      <w:start w:val="1"/>
+      <w:numFmt w:val="bullet"/>
+      <w:lvlText w:val=""/>
+      <w:lvlJc w:val="left"/>
+      <w:pPr>
+        <w:ind w:left="2880" w:hanging="360"/>
+      </w:pPr>
+      <w:rPr>
+        <w:rFonts w:hint="default" w:ascii="Symbol" w:hAnsi="Symbol"/>
+      </w:rPr>
+    </w:lvl>
+    <w:lvl xmlns:w="http://schemas.openxmlformats.org/wordprocessingml/2006/main" w:ilvl="4">
+      <w:start w:val="1"/>
+      <w:numFmt w:val="bullet"/>
+      <w:lvlText w:val="o"/>
+      <w:lvlJc w:val="left"/>
+      <w:pPr>
+        <w:ind w:left="3600" w:hanging="360"/>
+      </w:pPr>
+      <w:rPr>
+        <w:rFonts w:hint="default" w:ascii="Courier New" w:hAnsi="Courier New"/>
+      </w:rPr>
+    </w:lvl>
+    <w:lvl xmlns:w="http://schemas.openxmlformats.org/wordprocessingml/2006/main" w:ilvl="5">
+      <w:start w:val="1"/>
+      <w:numFmt w:val="bullet"/>
+      <w:lvlText w:val=""/>
+      <w:lvlJc w:val="left"/>
+      <w:pPr>
+        <w:ind w:left="4320" w:hanging="360"/>
+      </w:pPr>
+      <w:rPr>
+        <w:rFonts w:hint="default" w:ascii="Wingdings" w:hAnsi="Wingdings"/>
+      </w:rPr>
+    </w:lvl>
+    <w:lvl xmlns:w="http://schemas.openxmlformats.org/wordprocessingml/2006/main" w:ilvl="6">
+      <w:start w:val="1"/>
+      <w:numFmt w:val="bullet"/>
+      <w:lvlText w:val=""/>
+      <w:lvlJc w:val="left"/>
+      <w:pPr>
+        <w:ind w:left="5040" w:hanging="360"/>
+      </w:pPr>
+      <w:rPr>
+        <w:rFonts w:hint="default" w:ascii="Symbol" w:hAnsi="Symbol"/>
+      </w:rPr>
+    </w:lvl>
+    <w:lvl xmlns:w="http://schemas.openxmlformats.org/wordprocessingml/2006/main" w:ilvl="7">
+      <w:start w:val="1"/>
+      <w:numFmt w:val="bullet"/>
+      <w:lvlText w:val="o"/>
+      <w:lvlJc w:val="left"/>
+      <w:pPr>
+        <w:ind w:left="5760" w:hanging="360"/>
+      </w:pPr>
+      <w:rPr>
+        <w:rFonts w:hint="default" w:ascii="Courier New" w:hAnsi="Courier New"/>
+      </w:rPr>
+    </w:lvl>
+    <w:lvl xmlns:w="http://schemas.openxmlformats.org/wordprocessingml/2006/main" w:ilvl="8">
+      <w:start w:val="1"/>
+      <w:numFmt w:val="bullet"/>
+      <w:lvlText w:val=""/>
+      <w:lvlJc w:val="left"/>
+      <w:pPr>
+        <w:ind w:left="6480" w:hanging="360"/>
+      </w:pPr>
+      <w:rPr>
+        <w:rFonts w:hint="default" w:ascii="Wingdings" w:hAnsi="Wingdings"/>
+      </w:rPr>
+    </w:lvl>
+  </w:abstractNum>
   <w:abstractNum w:abstractNumId="0" w15:restartNumberingAfterBreak="0">
     <w:nsid w:val="00253CF5"/>
     <w:multiLevelType w:val="multilevel"/>
@@ -1277,7 +2149,7 @@
         <w:ind w:left="792" w:hanging="432"/>
       </w:pPr>
       <w:rPr>
-        <w:rFonts w:ascii="Arial" w:hAnsi="Arial" w:hint="default"/>
+        <w:rFonts w:hint="default" w:ascii="Arial" w:hAnsi="Arial"/>
       </w:rPr>
     </w:lvl>
     <w:lvl w:ilvl="2">
@@ -1955,7 +2827,7 @@
         <w:ind w:left="792" w:hanging="432"/>
       </w:pPr>
       <w:rPr>
-        <w:rFonts w:ascii="Arial" w:hAnsi="Arial" w:hint="default"/>
+        <w:rFonts w:hint="default" w:ascii="Arial" w:hAnsi="Arial"/>
       </w:rPr>
     </w:lvl>
     <w:lvl w:ilvl="2">
@@ -2154,7 +3026,7 @@
         <w:ind w:left="792" w:hanging="432"/>
       </w:pPr>
       <w:rPr>
-        <w:rFonts w:ascii="Arial" w:hAnsi="Arial" w:hint="default"/>
+        <w:rFonts w:hint="default" w:ascii="Arial" w:hAnsi="Arial"/>
       </w:rPr>
     </w:lvl>
     <w:lvl w:ilvl="2">
@@ -2255,7 +3127,7 @@
         <w:ind w:left="360" w:hanging="360"/>
       </w:pPr>
       <w:rPr>
-        <w:rFonts w:cstheme="majorBidi" w:hint="default"/>
+        <w:rFonts w:hint="default" w:cstheme="majorBidi"/>
         <w:color w:val="auto"/>
         <w:sz w:val="22"/>
       </w:rPr>
@@ -2269,7 +3141,7 @@
         <w:ind w:left="720" w:hanging="360"/>
       </w:pPr>
       <w:rPr>
-        <w:rFonts w:cstheme="majorBidi" w:hint="default"/>
+        <w:rFonts w:hint="default" w:cstheme="majorBidi"/>
         <w:color w:val="auto"/>
         <w:sz w:val="22"/>
       </w:rPr>
@@ -2283,7 +3155,7 @@
         <w:ind w:left="1440" w:hanging="720"/>
       </w:pPr>
       <w:rPr>
-        <w:rFonts w:cstheme="majorBidi" w:hint="default"/>
+        <w:rFonts w:hint="default" w:cstheme="majorBidi"/>
         <w:color w:val="auto"/>
         <w:sz w:val="22"/>
       </w:rPr>
@@ -2297,7 +3169,7 @@
         <w:ind w:left="1800" w:hanging="720"/>
       </w:pPr>
       <w:rPr>
-        <w:rFonts w:cstheme="majorBidi" w:hint="default"/>
+        <w:rFonts w:hint="default" w:cstheme="majorBidi"/>
         <w:color w:val="auto"/>
         <w:sz w:val="22"/>
       </w:rPr>
@@ -2311,7 +3183,7 @@
         <w:ind w:left="2520" w:hanging="1080"/>
       </w:pPr>
       <w:rPr>
-        <w:rFonts w:cstheme="majorBidi" w:hint="default"/>
+        <w:rFonts w:hint="default" w:cstheme="majorBidi"/>
         <w:color w:val="auto"/>
         <w:sz w:val="22"/>
       </w:rPr>
@@ -2325,7 +3197,7 @@
         <w:ind w:left="2880" w:hanging="1080"/>
       </w:pPr>
       <w:rPr>
-        <w:rFonts w:cstheme="majorBidi" w:hint="default"/>
+        <w:rFonts w:hint="default" w:cstheme="majorBidi"/>
         <w:color w:val="auto"/>
         <w:sz w:val="22"/>
       </w:rPr>
@@ -2339,7 +3211,7 @@
         <w:ind w:left="3600" w:hanging="1440"/>
       </w:pPr>
       <w:rPr>
-        <w:rFonts w:cstheme="majorBidi" w:hint="default"/>
+        <w:rFonts w:hint="default" w:cstheme="majorBidi"/>
         <w:color w:val="auto"/>
         <w:sz w:val="22"/>
       </w:rPr>
@@ -2353,7 +3225,7 @@
         <w:ind w:left="3960" w:hanging="1440"/>
       </w:pPr>
       <w:rPr>
-        <w:rFonts w:cstheme="majorBidi" w:hint="default"/>
+        <w:rFonts w:hint="default" w:cstheme="majorBidi"/>
         <w:color w:val="auto"/>
         <w:sz w:val="22"/>
       </w:rPr>
@@ -2367,7 +3239,7 @@
         <w:ind w:left="4680" w:hanging="1800"/>
       </w:pPr>
       <w:rPr>
-        <w:rFonts w:cstheme="majorBidi" w:hint="default"/>
+        <w:rFonts w:hint="default" w:cstheme="majorBidi"/>
         <w:color w:val="auto"/>
         <w:sz w:val="22"/>
       </w:rPr>
@@ -2386,7 +3258,7 @@
         <w:ind w:left="720" w:hanging="360"/>
       </w:pPr>
       <w:rPr>
-        <w:rFonts w:ascii="Arial" w:hAnsi="Arial" w:hint="default"/>
+        <w:rFonts w:hint="default" w:ascii="Arial" w:hAnsi="Arial"/>
       </w:rPr>
     </w:lvl>
     <w:lvl w:ilvl="1">
@@ -3450,7 +4322,7 @@
         <w:ind w:left="792" w:hanging="432"/>
       </w:pPr>
       <w:rPr>
-        <w:rFonts w:ascii="Arial" w:hAnsi="Arial" w:hint="default"/>
+        <w:rFonts w:hint="default" w:ascii="Arial" w:hAnsi="Arial"/>
       </w:rPr>
     </w:lvl>
     <w:lvl w:ilvl="2">
@@ -3891,7 +4763,7 @@
         <w:ind w:left="288" w:hanging="288"/>
       </w:pPr>
       <w:rPr>
-        <w:rFonts w:ascii="Arial" w:hAnsi="Arial" w:hint="default"/>
+        <w:rFonts w:hint="default" w:ascii="Arial" w:hAnsi="Arial"/>
       </w:rPr>
     </w:lvl>
     <w:lvl w:ilvl="1" w:tplc="04090019">
@@ -3992,7 +4864,7 @@
         <w:ind w:left="792" w:hanging="432"/>
       </w:pPr>
       <w:rPr>
-        <w:rFonts w:ascii="Arial" w:hAnsi="Arial" w:hint="default"/>
+        <w:rFonts w:hint="default" w:ascii="Arial" w:hAnsi="Arial"/>
       </w:rPr>
     </w:lvl>
     <w:lvl w:ilvl="2">
@@ -4557,7 +5429,7 @@
         <w:ind w:left="792" w:hanging="432"/>
       </w:pPr>
       <w:rPr>
-        <w:rFonts w:ascii="Arial" w:hAnsi="Arial" w:hint="default"/>
+        <w:rFonts w:hint="default" w:ascii="Arial" w:hAnsi="Arial"/>
       </w:rPr>
     </w:lvl>
     <w:lvl w:ilvl="2">
@@ -4670,7 +5542,7 @@
         <w:ind w:left="792" w:hanging="432"/>
       </w:pPr>
       <w:rPr>
-        <w:rFonts w:ascii="Arial" w:hAnsi="Arial" w:hint="default"/>
+        <w:rFonts w:hint="default" w:ascii="Arial" w:hAnsi="Arial"/>
       </w:rPr>
     </w:lvl>
     <w:lvl w:ilvl="2">
@@ -4871,6 +5743,12 @@
       </w:pPr>
     </w:lvl>
   </w:abstractNum>
+  <w:num w:numId="41">
+    <w:abstractNumId w:val="37"/>
+  </w:num>
+  <w:num w:numId="40">
+    <w:abstractNumId w:val="36"/>
+  </w:num>
   <w:num w:numId="1" w16cid:durableId="1208639853">
     <w:abstractNumId w:val="10"/>
   </w:num>
@@ -5050,7 +5928,7 @@
   <w:docDefaults>
     <w:rPrDefault>
       <w:rPr>
-        <w:rFonts w:asciiTheme="minorHAnsi" w:eastAsiaTheme="minorEastAsia" w:hAnsiTheme="minorHAnsi" w:cstheme="minorBidi"/>
+        <w:rFonts w:asciiTheme="minorHAnsi" w:hAnsiTheme="minorHAnsi" w:eastAsiaTheme="minorEastAsia" w:cstheme="minorBidi"/>
         <w:sz w:val="24"/>
         <w:szCs w:val="24"/>
         <w:lang w:val="en-US" w:eastAsia="en-US" w:bidi="ar-SA"/>
@@ -5061,14 +5939,14 @@
   <w:latentStyles w:defLockedState="0" w:defUIPriority="99" w:defSemiHidden="0" w:defUnhideWhenUsed="0" w:defQFormat="0" w:count="376">
     <w:lsdException w:name="Normal" w:uiPriority="0" w:qFormat="1"/>
     <w:lsdException w:name="heading 1" w:uiPriority="9" w:qFormat="1"/>
-    <w:lsdException w:name="heading 2" w:semiHidden="1" w:uiPriority="9" w:unhideWhenUsed="1" w:qFormat="1"/>
-    <w:lsdException w:name="heading 3" w:semiHidden="1" w:uiPriority="9" w:unhideWhenUsed="1" w:qFormat="1"/>
-    <w:lsdException w:name="heading 4" w:semiHidden="1" w:uiPriority="9" w:unhideWhenUsed="1" w:qFormat="1"/>
-    <w:lsdException w:name="heading 5" w:semiHidden="1" w:uiPriority="9" w:unhideWhenUsed="1" w:qFormat="1"/>
-    <w:lsdException w:name="heading 6" w:semiHidden="1" w:uiPriority="9" w:unhideWhenUsed="1" w:qFormat="1"/>
-    <w:lsdException w:name="heading 7" w:semiHidden="1" w:uiPriority="9" w:unhideWhenUsed="1" w:qFormat="1"/>
-    <w:lsdException w:name="heading 8" w:semiHidden="1" w:uiPriority="9" w:unhideWhenUsed="1" w:qFormat="1"/>
-    <w:lsdException w:name="heading 9" w:semiHidden="1" w:uiPriority="9" w:unhideWhenUsed="1" w:qFormat="1"/>
+    <w:lsdException w:name="heading 2" w:uiPriority="9" w:semiHidden="1" w:unhideWhenUsed="1" w:qFormat="1"/>
+    <w:lsdException w:name="heading 3" w:uiPriority="9" w:semiHidden="1" w:unhideWhenUsed="1" w:qFormat="1"/>
+    <w:lsdException w:name="heading 4" w:uiPriority="9" w:semiHidden="1" w:unhideWhenUsed="1" w:qFormat="1"/>
+    <w:lsdException w:name="heading 5" w:uiPriority="9" w:semiHidden="1" w:unhideWhenUsed="1" w:qFormat="1"/>
+    <w:lsdException w:name="heading 6" w:uiPriority="9" w:semiHidden="1" w:unhideWhenUsed="1" w:qFormat="1"/>
+    <w:lsdException w:name="heading 7" w:uiPriority="9" w:semiHidden="1" w:unhideWhenUsed="1" w:qFormat="1"/>
+    <w:lsdException w:name="heading 8" w:uiPriority="9" w:semiHidden="1" w:unhideWhenUsed="1" w:qFormat="1"/>
+    <w:lsdException w:name="heading 9" w:uiPriority="9" w:semiHidden="1" w:unhideWhenUsed="1" w:qFormat="1"/>
     <w:lsdException w:name="index 1" w:semiHidden="1" w:unhideWhenUsed="1"/>
     <w:lsdException w:name="index 2" w:semiHidden="1" w:unhideWhenUsed="1"/>
     <w:lsdException w:name="index 3" w:semiHidden="1" w:unhideWhenUsed="1"/>
@@ -5078,22 +5956,22 @@
     <w:lsdException w:name="index 7" w:semiHidden="1" w:unhideWhenUsed="1"/>
     <w:lsdException w:name="index 8" w:semiHidden="1" w:unhideWhenUsed="1"/>
     <w:lsdException w:name="index 9" w:semiHidden="1" w:unhideWhenUsed="1"/>
-    <w:lsdException w:name="toc 1" w:semiHidden="1" w:uiPriority="39" w:unhideWhenUsed="1"/>
-    <w:lsdException w:name="toc 2" w:semiHidden="1" w:uiPriority="39" w:unhideWhenUsed="1"/>
-    <w:lsdException w:name="toc 3" w:semiHidden="1" w:uiPriority="39" w:unhideWhenUsed="1"/>
-    <w:lsdException w:name="toc 4" w:semiHidden="1" w:uiPriority="39" w:unhideWhenUsed="1"/>
-    <w:lsdException w:name="toc 5" w:semiHidden="1" w:uiPriority="39" w:unhideWhenUsed="1"/>
-    <w:lsdException w:name="toc 6" w:semiHidden="1" w:uiPriority="39" w:unhideWhenUsed="1"/>
-    <w:lsdException w:name="toc 7" w:semiHidden="1" w:uiPriority="39" w:unhideWhenUsed="1"/>
-    <w:lsdException w:name="toc 8" w:semiHidden="1" w:uiPriority="39" w:unhideWhenUsed="1"/>
-    <w:lsdException w:name="toc 9" w:semiHidden="1" w:uiPriority="39" w:unhideWhenUsed="1"/>
+    <w:lsdException w:name="toc 1" w:uiPriority="39" w:semiHidden="1" w:unhideWhenUsed="1"/>
+    <w:lsdException w:name="toc 2" w:uiPriority="39" w:semiHidden="1" w:unhideWhenUsed="1"/>
+    <w:lsdException w:name="toc 3" w:uiPriority="39" w:semiHidden="1" w:unhideWhenUsed="1"/>
+    <w:lsdException w:name="toc 4" w:uiPriority="39" w:semiHidden="1" w:unhideWhenUsed="1"/>
+    <w:lsdException w:name="toc 5" w:uiPriority="39" w:semiHidden="1" w:unhideWhenUsed="1"/>
+    <w:lsdException w:name="toc 6" w:uiPriority="39" w:semiHidden="1" w:unhideWhenUsed="1"/>
+    <w:lsdException w:name="toc 7" w:uiPriority="39" w:semiHidden="1" w:unhideWhenUsed="1"/>
+    <w:lsdException w:name="toc 8" w:uiPriority="39" w:semiHidden="1" w:unhideWhenUsed="1"/>
+    <w:lsdException w:name="toc 9" w:uiPriority="39" w:semiHidden="1" w:unhideWhenUsed="1"/>
     <w:lsdException w:name="Normal Indent" w:semiHidden="1" w:unhideWhenUsed="1"/>
     <w:lsdException w:name="footnote text" w:semiHidden="1" w:unhideWhenUsed="1"/>
     <w:lsdException w:name="annotation text" w:semiHidden="1" w:unhideWhenUsed="1"/>
     <w:lsdException w:name="header" w:semiHidden="1" w:unhideWhenUsed="1"/>
     <w:lsdException w:name="footer" w:semiHidden="1" w:unhideWhenUsed="1"/>
     <w:lsdException w:name="index heading" w:semiHidden="1" w:unhideWhenUsed="1"/>
-    <w:lsdException w:name="caption" w:semiHidden="1" w:uiPriority="35" w:unhideWhenUsed="1" w:qFormat="1"/>
+    <w:lsdException w:name="caption" w:uiPriority="35" w:semiHidden="1" w:unhideWhenUsed="1" w:qFormat="1"/>
     <w:lsdException w:name="table of figures" w:semiHidden="1" w:unhideWhenUsed="1"/>
     <w:lsdException w:name="envelope address" w:semiHidden="1" w:unhideWhenUsed="1"/>
     <w:lsdException w:name="envelope return" w:semiHidden="1" w:unhideWhenUsed="1"/>
@@ -5124,8 +6002,8 @@
     <w:lsdException w:name="Title" w:uiPriority="10" w:qFormat="1"/>
     <w:lsdException w:name="Closing" w:semiHidden="1" w:unhideWhenUsed="1"/>
     <w:lsdException w:name="Signature" w:semiHidden="1" w:unhideWhenUsed="1"/>
-    <w:lsdException w:name="Default Paragraph Font" w:semiHidden="1" w:uiPriority="1" w:unhideWhenUsed="1"/>
-    <w:lsdException w:name="Body Text" w:semiHidden="1" w:uiPriority="0" w:unhideWhenUsed="1"/>
+    <w:lsdException w:name="Default Paragraph Font" w:uiPriority="1" w:semiHidden="1" w:unhideWhenUsed="1"/>
+    <w:lsdException w:name="Body Text" w:uiPriority="0" w:semiHidden="1" w:unhideWhenUsed="1"/>
     <w:lsdException w:name="Body Text Indent" w:semiHidden="1" w:unhideWhenUsed="1"/>
     <w:lsdException w:name="List Continue" w:semiHidden="1" w:unhideWhenUsed="1"/>
     <w:lsdException w:name="List Continue 2" w:semiHidden="1" w:unhideWhenUsed="1"/>
@@ -5324,8 +6202,8 @@
     <w:lsdException w:name="Subtle Reference" w:uiPriority="31" w:qFormat="1"/>
     <w:lsdException w:name="Intense Reference" w:uiPriority="32" w:qFormat="1"/>
     <w:lsdException w:name="Book Title" w:uiPriority="33" w:qFormat="1"/>
-    <w:lsdException w:name="Bibliography" w:semiHidden="1" w:uiPriority="37" w:unhideWhenUsed="1"/>
-    <w:lsdException w:name="TOC Heading" w:semiHidden="1" w:uiPriority="39" w:unhideWhenUsed="1" w:qFormat="1"/>
+    <w:lsdException w:name="Bibliography" w:uiPriority="37" w:semiHidden="1" w:unhideWhenUsed="1"/>
+    <w:lsdException w:name="TOC Heading" w:uiPriority="39" w:semiHidden="1" w:unhideWhenUsed="1" w:qFormat="1"/>
     <w:lsdException w:name="Grid Table 4" w:uiPriority="49"/>
     <w:lsdException w:name="Grid Table 5 Dark" w:uiPriority="50"/>
     <w:lsdException w:name="Grid Table 6 Colorful" w:uiPriority="51"/>
@@ -5427,7 +6305,7 @@
     <w:lsdException w:name="Unresolved Mention" w:semiHidden="1" w:unhideWhenUsed="1"/>
     <w:lsdException w:name="Smart Link" w:semiHidden="1" w:unhideWhenUsed="1"/>
   </w:latentStyles>
-  <w:style w:type="paragraph" w:default="1" w:styleId="Normal">
+  <w:style w:type="paragraph" w:styleId="Normal" w:default="1">
     <w:name w:val="Normal"/>
     <w:qFormat/>
   </w:style>
@@ -5449,7 +6327,7 @@
       <w:outlineLvl w:val="0"/>
     </w:pPr>
     <w:rPr>
-      <w:rFonts w:ascii="Arial" w:eastAsiaTheme="majorEastAsia" w:hAnsi="Arial" w:cstheme="majorBidi"/>
+      <w:rFonts w:ascii="Arial" w:hAnsi="Arial" w:eastAsiaTheme="majorEastAsia" w:cstheme="majorBidi"/>
       <w:b/>
       <w:bCs/>
       <w:szCs w:val="32"/>
@@ -5473,21 +6351,21 @@
       <w:outlineLvl w:val="1"/>
     </w:pPr>
     <w:rPr>
-      <w:rFonts w:ascii="Arial" w:eastAsiaTheme="majorEastAsia" w:hAnsi="Arial" w:cstheme="majorBidi"/>
+      <w:rFonts w:ascii="Arial" w:hAnsi="Arial" w:eastAsiaTheme="majorEastAsia" w:cstheme="majorBidi"/>
       <w:b/>
       <w:bCs/>
       <w:sz w:val="22"/>
       <w:szCs w:val="26"/>
-      <w:bdr w:val="none" w:sz="0" w:space="0" w:color="auto" w:frame="1"/>
+      <w:bdr w:val="none" w:color="auto" w:sz="0" w:space="0" w:frame="1"/>
     </w:rPr>
   </w:style>
-  <w:style w:type="character" w:default="1" w:styleId="DefaultParagraphFont">
+  <w:style w:type="character" w:styleId="DefaultParagraphFont" w:default="1">
     <w:name w:val="Default Paragraph Font"/>
     <w:uiPriority w:val="1"/>
     <w:semiHidden/>
     <w:unhideWhenUsed/>
   </w:style>
-  <w:style w:type="table" w:default="1" w:styleId="TableNormal">
+  <w:style w:type="table" w:styleId="TableNormal" w:default="1">
     <w:name w:val="Normal Table"/>
     <w:uiPriority w:val="99"/>
     <w:semiHidden/>
@@ -5502,7 +6380,7 @@
       </w:tblCellMar>
     </w:tblPr>
   </w:style>
-  <w:style w:type="numbering" w:default="1" w:styleId="NoList">
+  <w:style w:type="numbering" w:styleId="NoList" w:default="1">
     <w:name w:val="No List"/>
     <w:uiPriority w:val="99"/>
     <w:semiHidden/>
@@ -5522,19 +6400,19 @@
       <w:jc w:val="both"/>
     </w:pPr>
     <w:rPr>
-      <w:rFonts w:ascii="Times New Roman" w:eastAsia="SimSun" w:hAnsi="Times New Roman" w:cs="Times New Roman"/>
+      <w:rFonts w:ascii="Times New Roman" w:hAnsi="Times New Roman" w:eastAsia="SimSun" w:cs="Times New Roman"/>
       <w:spacing w:val="-1"/>
       <w:sz w:val="20"/>
       <w:szCs w:val="20"/>
       <w:lang w:val="x-none" w:eastAsia="x-none"/>
     </w:rPr>
   </w:style>
-  <w:style w:type="character" w:customStyle="1" w:styleId="BodyTextChar">
+  <w:style w:type="character" w:styleId="BodyTextChar" w:customStyle="1">
     <w:name w:val="Body Text Char"/>
     <w:link w:val="BodyText"/>
     <w:rsid w:val="00307323"/>
     <w:rPr>
-      <w:rFonts w:ascii="Times New Roman" w:eastAsia="SimSun" w:hAnsi="Times New Roman" w:cs="Times New Roman"/>
+      <w:rFonts w:ascii="Times New Roman" w:hAnsi="Times New Roman" w:eastAsia="SimSun" w:cs="Times New Roman"/>
       <w:spacing w:val="-1"/>
       <w:sz w:val="20"/>
       <w:szCs w:val="20"/>
@@ -5568,37 +6446,37 @@
       <w:szCs w:val="20"/>
     </w:rPr>
   </w:style>
-  <w:style w:type="character" w:customStyle="1" w:styleId="spelle">
+  <w:style w:type="character" w:styleId="spelle" w:customStyle="1">
     <w:name w:val="spelle"/>
     <w:basedOn w:val="DefaultParagraphFont"/>
     <w:rsid w:val="00C61132"/>
   </w:style>
-  <w:style w:type="character" w:customStyle="1" w:styleId="Heading1Char">
+  <w:style w:type="character" w:styleId="Heading1Char" w:customStyle="1">
     <w:name w:val="Heading 1 Char"/>
     <w:basedOn w:val="DefaultParagraphFont"/>
     <w:link w:val="Heading1"/>
     <w:uiPriority w:val="9"/>
     <w:rsid w:val="0047792C"/>
     <w:rPr>
-      <w:rFonts w:ascii="Arial" w:eastAsiaTheme="majorEastAsia" w:hAnsi="Arial" w:cstheme="majorBidi"/>
+      <w:rFonts w:ascii="Arial" w:hAnsi="Arial" w:eastAsiaTheme="majorEastAsia" w:cstheme="majorBidi"/>
       <w:b/>
       <w:bCs/>
       <w:szCs w:val="32"/>
     </w:rPr>
   </w:style>
-  <w:style w:type="character" w:customStyle="1" w:styleId="Heading2Char">
+  <w:style w:type="character" w:styleId="Heading2Char" w:customStyle="1">
     <w:name w:val="Heading 2 Char"/>
     <w:basedOn w:val="DefaultParagraphFont"/>
     <w:link w:val="Heading2"/>
     <w:uiPriority w:val="9"/>
     <w:rsid w:val="00431C09"/>
     <w:rPr>
-      <w:rFonts w:ascii="Arial" w:eastAsiaTheme="majorEastAsia" w:hAnsi="Arial" w:cstheme="majorBidi"/>
+      <w:rFonts w:ascii="Arial" w:hAnsi="Arial" w:eastAsiaTheme="majorEastAsia" w:cstheme="majorBidi"/>
       <w:b/>
       <w:bCs/>
       <w:sz w:val="22"/>
       <w:szCs w:val="26"/>
-      <w:bdr w:val="none" w:sz="0" w:space="0" w:color="auto" w:frame="1"/>
+      <w:bdr w:val="none" w:color="auto" w:sz="0" w:space="0" w:frame="1"/>
     </w:rPr>
   </w:style>
   <w:style w:type="paragraph" w:styleId="ListParagraph">

</xml_diff>